<commit_message>
Changes after running VIF analysis
</commit_message>
<xml_diff>
--- a/Produced Waters/Project Deliverables/Capstone Project 1 Final Report.docx
+++ b/Produced Waters/Project Deliverables/Capstone Project 1 Final Report.docx
@@ -25,7 +25,7 @@
           <w:sz w:val="36"/>
           <w:szCs w:val="36"/>
         </w:rPr>
-        <w:t>Capstone Project 1</w:t>
+        <w:t xml:space="preserve">Capstone Project 1: </w:t>
       </w:r>
       <w:r>
         <w:rPr>
@@ -36,7 +36,7 @@
           <w:sz w:val="36"/>
           <w:szCs w:val="36"/>
         </w:rPr>
-        <w:t xml:space="preserve">: </w:t>
+        <w:t xml:space="preserve">Texas Oil Wells </w:t>
       </w:r>
       <w:r>
         <w:rPr>
@@ -47,40 +47,7 @@
           <w:sz w:val="36"/>
           <w:szCs w:val="36"/>
         </w:rPr>
-        <w:t xml:space="preserve">Texas Oil Wells </w:t>
-      </w:r>
-      <w:r>
-        <w:rPr>
-          <w:rFonts w:ascii="Calisto MT" w:hAnsi="Calisto MT" w:cs="Arial"/>
-          <w:b/>
-          <w:bCs/>
-          <w:color w:val="38761D"/>
-          <w:sz w:val="36"/>
-          <w:szCs w:val="36"/>
-        </w:rPr>
-        <w:t xml:space="preserve">Produced Water Dataset </w:t>
-      </w:r>
-      <w:r>
-        <w:rPr>
-          <w:rFonts w:ascii="Calisto MT" w:hAnsi="Calisto MT" w:cs="Arial"/>
-          <w:b/>
-          <w:bCs/>
-          <w:color w:val="38761D"/>
-          <w:sz w:val="36"/>
-          <w:szCs w:val="36"/>
-        </w:rPr>
-        <w:t xml:space="preserve">Analysis </w:t>
-      </w:r>
-      <w:r>
-        <w:rPr>
-          <w:rFonts w:ascii="Calisto MT" w:hAnsi="Calisto MT" w:cs="Arial"/>
-          <w:b/>
-          <w:bCs/>
-          <w:color w:val="38761D"/>
-          <w:sz w:val="36"/>
-          <w:szCs w:val="36"/>
-        </w:rPr>
-        <w:t>before the Permian Oil Shale Revolution (1920 - 2010)</w:t>
+        <w:t>Produced Water Dataset Analysis before the Permian Oil Shale Revolution (1920 - 2010)</w:t>
       </w:r>
     </w:p>
     <w:p>
@@ -139,7 +106,7 @@
         </w:rPr>
         <w:t xml:space="preserve"> describes produced water characteristics from onshore wells drilled in Texas between 1920 and 2010. It has been obtained from the United States Geological Survey (USGS) </w:t>
       </w:r>
-      <w:hyperlink r:id="rId7" w:anchor="3822349-data" w:history="1">
+      <w:hyperlink r:id="rId8" w:anchor="3822349-data" w:history="1">
         <w:r>
           <w:rPr>
             <w:rFonts w:ascii="Tw Cen MT" w:hAnsi="Tw Cen MT"/>
@@ -205,7 +172,19 @@
         <w:rPr>
           <w:rFonts w:ascii="Tw Cen MT" w:hAnsi="Tw Cen MT"/>
         </w:rPr>
-        <w:t xml:space="preserve"> in 2012, indicating that water contamination has increased due to the introduction of hydraulic fracturing; ii) whether depths of wells can be regressed using water quality parameters and origin basins</w:t>
+        <w:t xml:space="preserve"> in 2012, indicating that water contamination has increased due to the introduction of hydraulic fracturing; ii) whether </w:t>
+      </w:r>
+      <w:r>
+        <w:rPr>
+          <w:rFonts w:ascii="Tw Cen MT" w:hAnsi="Tw Cen MT"/>
+        </w:rPr>
+        <w:t>TDS values</w:t>
+      </w:r>
+      <w:r>
+        <w:rPr>
+          <w:rFonts w:ascii="Tw Cen MT" w:hAnsi="Tw Cen MT"/>
+        </w:rPr>
+        <w:t xml:space="preserve"> of wells can be regressed using water quality parameters and origin basins</w:t>
       </w:r>
       <w:r>
         <w:rPr>
@@ -246,7 +225,7 @@
                     </pic:cNvPicPr>
                   </pic:nvPicPr>
                   <pic:blipFill>
-                    <a:blip r:embed="rId8">
+                    <a:blip r:embed="rId9">
                       <a:extLst>
                         <a:ext uri="{28A0092B-C50C-407E-A947-70E740481C1C}">
                           <a14:useLocalDpi xmlns:a14="http://schemas.microsoft.com/office/drawing/2010/main" val="0"/>
@@ -285,24 +264,14 @@
       <w:r>
         <w:t xml:space="preserve">Figure </w:t>
       </w:r>
-      <w:r>
-        <w:fldChar w:fldCharType="begin"/>
-      </w:r>
-      <w:r>
-        <w:instrText xml:space="preserve"> SEQ Figure \* ARABIC </w:instrText>
-      </w:r>
-      <w:r>
-        <w:fldChar w:fldCharType="separate"/>
-      </w:r>
-      <w:r>
-        <w:rPr>
-          <w:noProof/>
-        </w:rPr>
-        <w:t>1</w:t>
-      </w:r>
-      <w:r>
-        <w:fldChar w:fldCharType="end"/>
-      </w:r>
+      <w:fldSimple w:instr=" SEQ Figure \* ARABIC ">
+        <w:r>
+          <w:rPr>
+            <w:noProof/>
+          </w:rPr>
+          <w:t>1</w:t>
+        </w:r>
+      </w:fldSimple>
       <w:r>
         <w:t>: Basins and Well Locations</w:t>
       </w:r>
@@ -409,7 +378,7 @@
         </w:rPr>
         <w:t xml:space="preserve"> notebook for the project is available at</w:t>
       </w:r>
-      <w:hyperlink r:id="rId9" w:history="1">
+      <w:hyperlink r:id="rId10" w:history="1">
         <w:r>
           <w:rPr>
             <w:rFonts w:ascii="Tw Cen MT" w:hAnsi="Tw Cen MT"/>
@@ -486,27 +455,9 @@
         <w:rPr>
           <w:rFonts w:ascii="Tw Cen MT" w:hAnsi="Tw Cen MT"/>
         </w:rPr>
-        <w:t xml:space="preserve">onshore Texas oil wells between 1920 and 2010. </w:t>
-      </w:r>
-      <w:r>
-        <w:rPr>
-          <w:rFonts w:ascii="Tw Cen MT" w:hAnsi="Tw Cen MT"/>
-        </w:rPr>
-        <w:t xml:space="preserve">The dataset </w:t>
-      </w:r>
-      <w:r>
-        <w:rPr>
-          <w:rFonts w:ascii="Tw Cen MT" w:hAnsi="Tw Cen MT"/>
-        </w:rPr>
-        <w:t xml:space="preserve">was </w:t>
-      </w:r>
-      <w:r>
-        <w:rPr>
-          <w:rFonts w:ascii="Tw Cen MT" w:hAnsi="Tw Cen MT"/>
-        </w:rPr>
-        <w:t xml:space="preserve">obtained from the United States Geological Survey (USGS) </w:t>
-      </w:r>
-      <w:hyperlink r:id="rId10" w:history="1">
+        <w:t xml:space="preserve">onshore Texas oil wells between 1920 and 2010. The dataset was obtained from the United States Geological Survey (USGS) </w:t>
+      </w:r>
+      <w:hyperlink r:id="rId11" w:anchor="3822349-data" w:history="1">
         <w:r>
           <w:rPr>
             <w:rFonts w:ascii="Tw Cen MT" w:hAnsi="Tw Cen MT"/>
@@ -996,7 +947,7 @@
         </w:rPr>
         <w:t xml:space="preserve"> notebook for the project is available at</w:t>
       </w:r>
-      <w:hyperlink r:id="rId11" w:history="1">
+      <w:hyperlink r:id="rId12" w:history="1">
         <w:r>
           <w:rPr>
             <w:rFonts w:ascii="Tw Cen MT" w:hAnsi="Tw Cen MT"/>
@@ -1123,12 +1074,13 @@
       <w:r>
         <w:rPr>
           <w:rFonts w:ascii="Tw Cen MT" w:hAnsi="Tw Cen MT"/>
+          <w:noProof/>
           <w:color w:val="5B9BD5" w:themeColor="accent5"/>
         </w:rPr>
         <mc:AlternateContent>
           <mc:Choice Requires="wpg">
             <w:drawing>
-              <wp:anchor distT="0" distB="0" distL="114300" distR="114300" simplePos="0" relativeHeight="251657216" behindDoc="0" locked="0" layoutInCell="1" allowOverlap="1" wp14:anchorId="32DF0738" wp14:editId="10113938">
+              <wp:anchor distT="0" distB="0" distL="114300" distR="114300" simplePos="0" relativeHeight="251654144" behindDoc="0" locked="0" layoutInCell="1" allowOverlap="1" wp14:anchorId="32DF0738" wp14:editId="2458A28A">
                 <wp:simplePos x="0" y="0"/>
                 <wp:positionH relativeFrom="column">
                   <wp:posOffset>0</wp:posOffset>
@@ -1173,7 +1125,7 @@
                           </pic:cNvPicPr>
                         </pic:nvPicPr>
                         <pic:blipFill>
-                          <a:blip r:embed="rId12">
+                          <a:blip r:embed="rId13">
                             <a:extLst>
                               <a:ext uri="{28A0092B-C50C-407E-A947-70E740481C1C}">
                                 <a14:useLocalDpi xmlns:a14="http://schemas.microsoft.com/office/drawing/2010/main" val="0"/>
@@ -1231,24 +1183,14 @@
                               <w:r>
                                 <w:t xml:space="preserve">Figure </w:t>
                               </w:r>
-                              <w:r>
-                                <w:fldChar w:fldCharType="begin"/>
-                              </w:r>
-                              <w:r>
-                                <w:instrText xml:space="preserve"> SEQ Figure \* ARABIC </w:instrText>
-                              </w:r>
-                              <w:r>
-                                <w:fldChar w:fldCharType="separate"/>
-                              </w:r>
-                              <w:r>
-                                <w:rPr>
-                                  <w:noProof/>
-                                </w:rPr>
-                                <w:t>2</w:t>
-                              </w:r>
-                              <w:r>
-                                <w:fldChar w:fldCharType="end"/>
-                              </w:r>
+                              <w:fldSimple w:instr=" SEQ Figure \* ARABIC ">
+                                <w:r>
+                                  <w:rPr>
+                                    <w:noProof/>
+                                  </w:rPr>
+                                  <w:t>2</w:t>
+                                </w:r>
+                              </w:fldSimple>
                               <w:r>
                                 <w:t>: Individual Histograms for all Numeric Data</w:t>
                               </w:r>
@@ -1270,7 +1212,7 @@
           </mc:Choice>
           <mc:Fallback>
             <w:pict>
-              <v:group w14:anchorId="32DF0738" id="Group 8" o:spid="_x0000_s1026" style="position:absolute;left:0;text-align:left;margin-left:0;margin-top:55.65pt;width:468pt;height:324.75pt;z-index:251657216" coordsize="59436,41243" o:gfxdata="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">
+              <v:group w14:anchorId="32DF0738" id="Group 8" o:spid="_x0000_s1026" style="position:absolute;left:0;text-align:left;margin-left:0;margin-top:55.65pt;width:468pt;height:324.75pt;z-index:251654144" coordsize="59436,41243" o:gfxdata="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">
                 <v:shapetype id="_x0000_t75" coordsize="21600,21600" o:spt="75" o:preferrelative="t" path="m@4@5l@4@11@9@11@9@5xe" filled="f" stroked="f">
                   <v:stroke joinstyle="miter"/>
                   <v:formulas>
@@ -1291,7 +1233,7 @@
                   <o:lock v:ext="edit" aspectratio="t"/>
                 </v:shapetype>
                 <v:shape id="Picture 6" o:spid="_x0000_s1027" type="#_x0000_t75" alt="https://lh6.googleusercontent.com/qI1PuQXgI1YL5TsMFCDCERW044neoKTxo5HKW3OupEHIDkpduRPhDDqt1x_6iIBvkflmTkLdAFSVI5HmSDJ5_UDlh11xtcDlCRTnkfg_wvqjiG2j2TEKotapMdrBzmjPSJZF0rAa" style="position:absolute;left:2190;width:55055;height:37846;visibility:visible;mso-wrap-style:square" o:gfxdata="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">
-                  <v:imagedata r:id="rId13" o:title="qI1PuQXgI1YL5TsMFCDCERW044neoKTxo5HKW3OupEHIDkpduRPhDDqt1x_6iIBvkflmTkLdAFSVI5HmSDJ5_UDlh11xtcDlCRTnkfg_wvqjiG2j2TEKotapMdrBzmjPSJZF0rAa"/>
+                  <v:imagedata r:id="rId14" o:title="qI1PuQXgI1YL5TsMFCDCERW044neoKTxo5HKW3OupEHIDkpduRPhDDqt1x_6iIBvkflmTkLdAFSVI5HmSDJ5_UDlh11xtcDlCRTnkfg_wvqjiG2j2TEKotapMdrBzmjPSJZF0rAa"/>
                 </v:shape>
                 <v:shapetype id="_x0000_t202" coordsize="21600,21600" o:spt="202" path="m,l,21600r21600,l21600,xe">
                   <v:stroke joinstyle="miter"/>
@@ -1312,24 +1254,14 @@
                         <w:r>
                           <w:t xml:space="preserve">Figure </w:t>
                         </w:r>
-                        <w:r>
-                          <w:fldChar w:fldCharType="begin"/>
-                        </w:r>
-                        <w:r>
-                          <w:instrText xml:space="preserve"> SEQ Figure \* ARABIC </w:instrText>
-                        </w:r>
-                        <w:r>
-                          <w:fldChar w:fldCharType="separate"/>
-                        </w:r>
-                        <w:r>
-                          <w:rPr>
-                            <w:noProof/>
-                          </w:rPr>
-                          <w:t>2</w:t>
-                        </w:r>
-                        <w:r>
-                          <w:fldChar w:fldCharType="end"/>
-                        </w:r>
+                        <w:fldSimple w:instr=" SEQ Figure \* ARABIC ">
+                          <w:r>
+                            <w:rPr>
+                              <w:noProof/>
+                            </w:rPr>
+                            <w:t>2</w:t>
+                          </w:r>
+                        </w:fldSimple>
                         <w:r>
                           <w:t>: Individual Histograms for all Numeric Data</w:t>
                         </w:r>
@@ -1407,11 +1339,12 @@
       <w:r>
         <w:rPr>
           <w:rFonts w:ascii="Tw Cen MT" w:hAnsi="Tw Cen MT"/>
+          <w:noProof/>
         </w:rPr>
         <mc:AlternateContent>
           <mc:Choice Requires="wpg">
             <w:drawing>
-              <wp:anchor distT="0" distB="0" distL="114300" distR="114300" simplePos="0" relativeHeight="251661312" behindDoc="0" locked="0" layoutInCell="1" allowOverlap="1" wp14:anchorId="62EEE17C" wp14:editId="7FCCDBCD">
+              <wp:anchor distT="0" distB="0" distL="114300" distR="114300" simplePos="0" relativeHeight="251658240" behindDoc="0" locked="0" layoutInCell="1" allowOverlap="1" wp14:anchorId="62EEE17C" wp14:editId="77606138">
                 <wp:simplePos x="0" y="0"/>
                 <wp:positionH relativeFrom="column">
                   <wp:posOffset>0</wp:posOffset>
@@ -1452,7 +1385,7 @@
                           </pic:cNvPicPr>
                         </pic:nvPicPr>
                         <pic:blipFill>
-                          <a:blip r:embed="rId14">
+                          <a:blip r:embed="rId15">
                             <a:extLst>
                               <a:ext uri="{28A0092B-C50C-407E-A947-70E740481C1C}">
                                 <a14:useLocalDpi xmlns:a14="http://schemas.microsoft.com/office/drawing/2010/main" val="0"/>
@@ -1512,24 +1445,14 @@
                               <w:r>
                                 <w:t xml:space="preserve">Figure </w:t>
                               </w:r>
-                              <w:r>
-                                <w:fldChar w:fldCharType="begin"/>
-                              </w:r>
-                              <w:r>
-                                <w:instrText xml:space="preserve"> SEQ Figure \* ARABIC </w:instrText>
-                              </w:r>
-                              <w:r>
-                                <w:fldChar w:fldCharType="separate"/>
-                              </w:r>
-                              <w:r>
-                                <w:rPr>
-                                  <w:noProof/>
-                                </w:rPr>
-                                <w:t>3</w:t>
-                              </w:r>
-                              <w:r>
-                                <w:fldChar w:fldCharType="end"/>
-                              </w:r>
+                              <w:fldSimple w:instr=" SEQ Figure \* ARABIC ">
+                                <w:r>
+                                  <w:rPr>
+                                    <w:noProof/>
+                                  </w:rPr>
+                                  <w:t>3</w:t>
+                                </w:r>
+                              </w:fldSimple>
                               <w:r>
                                 <w:t>: Correlation Heat Map for all Numeric Data</w:t>
                               </w:r>
@@ -1551,9 +1474,9 @@
           </mc:Choice>
           <mc:Fallback>
             <w:pict>
-              <v:group w14:anchorId="62EEE17C" id="Group 11" o:spid="_x0000_s1029" style="position:absolute;left:0;text-align:left;margin-left:0;margin-top:121.15pt;width:468pt;height:384.75pt;z-index:251661312" coordsize="59436,48863" o:gfxdata="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">
+              <v:group w14:anchorId="62EEE17C" id="Group 11" o:spid="_x0000_s1029" style="position:absolute;left:0;text-align:left;margin-left:0;margin-top:121.15pt;width:468pt;height:384.75pt;z-index:251658240" coordsize="59436,48863" o:gfxdata="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">
                 <v:shape id="Picture 9" o:spid="_x0000_s1030" type="#_x0000_t75" alt="https://lh5.googleusercontent.com/OZmDVMdOCHTH1BEvk2RjoDmN4HLM_uYngJC9N01UlAFBMf489nJJhmMlSMruWavN4WRw0kjUVJkUrAnSK6j345wAeLo-aIBREUvXOk8PF5AywGLzrL2wVN7lg-m_aVRilBDysjxv" style="position:absolute;width:59436;height:45599;visibility:visible;mso-wrap-style:square" o:gfxdata="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">
-                  <v:imagedata r:id="rId15" o:title="OZmDVMdOCHTH1BEvk2RjoDmN4HLM_uYngJC9N01UlAFBMf489nJJhmMlSMruWavN4WRw0kjUVJkUrAnSK6j345wAeLo-aIBREUvXOk8PF5AywGLzrL2wVN7lg-m_aVRilBDysjxv"/>
+                  <v:imagedata r:id="rId16" o:title="OZmDVMdOCHTH1BEvk2RjoDmN4HLM_uYngJC9N01UlAFBMf489nJJhmMlSMruWavN4WRw0kjUVJkUrAnSK6j345wAeLo-aIBREUvXOk8PF5AywGLzrL2wVN7lg-m_aVRilBDysjxv"/>
                 </v:shape>
                 <v:shape id="Text Box 10" o:spid="_x0000_s1031" type="#_x0000_t202" style="position:absolute;top:46196;width:59436;height:2667;visibility:visible;mso-wrap-style:square;v-text-anchor:top" o:gfxdata="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" stroked="f">
                   <v:textbox style="mso-fit-shape-to-text:t" inset="0,0,0,0">
@@ -1572,24 +1495,14 @@
                         <w:r>
                           <w:t xml:space="preserve">Figure </w:t>
                         </w:r>
-                        <w:r>
-                          <w:fldChar w:fldCharType="begin"/>
-                        </w:r>
-                        <w:r>
-                          <w:instrText xml:space="preserve"> SEQ Figure \* ARABIC </w:instrText>
-                        </w:r>
-                        <w:r>
-                          <w:fldChar w:fldCharType="separate"/>
-                        </w:r>
-                        <w:r>
-                          <w:rPr>
-                            <w:noProof/>
-                          </w:rPr>
-                          <w:t>3</w:t>
-                        </w:r>
-                        <w:r>
-                          <w:fldChar w:fldCharType="end"/>
-                        </w:r>
+                        <w:fldSimple w:instr=" SEQ Figure \* ARABIC ">
+                          <w:r>
+                            <w:rPr>
+                              <w:noProof/>
+                            </w:rPr>
+                            <w:t>3</w:t>
+                          </w:r>
+                        </w:fldSimple>
                         <w:r>
                           <w:t>: Correlation Heat Map for all Numeric Data</w:t>
                         </w:r>
@@ -1675,13 +1588,14 @@
       <w:r>
         <w:rPr>
           <w:rFonts w:ascii="Tw Cen MT" w:hAnsi="Tw Cen MT"/>
+          <w:noProof/>
           <w:color w:val="5B9BD5" w:themeColor="accent5"/>
         </w:rPr>
         <w:lastRenderedPageBreak/>
         <mc:AlternateContent>
           <mc:Choice Requires="wpg">
             <w:drawing>
-              <wp:anchor distT="0" distB="0" distL="114300" distR="114300" simplePos="0" relativeHeight="251665408" behindDoc="0" locked="0" layoutInCell="1" allowOverlap="1" wp14:anchorId="483408D9" wp14:editId="71194C18">
+              <wp:anchor distT="0" distB="0" distL="114300" distR="114300" simplePos="0" relativeHeight="251662336" behindDoc="0" locked="0" layoutInCell="1" allowOverlap="1" wp14:anchorId="483408D9" wp14:editId="477EA06C">
                 <wp:simplePos x="0" y="0"/>
                 <wp:positionH relativeFrom="column">
                   <wp:posOffset>0</wp:posOffset>
@@ -1722,7 +1636,7 @@
                           </pic:cNvPicPr>
                         </pic:nvPicPr>
                         <pic:blipFill>
-                          <a:blip r:embed="rId16">
+                          <a:blip r:embed="rId17">
                             <a:extLst>
                               <a:ext uri="{28A0092B-C50C-407E-A947-70E740481C1C}">
                                 <a14:useLocalDpi xmlns:a14="http://schemas.microsoft.com/office/drawing/2010/main" val="0"/>
@@ -1780,24 +1694,14 @@
                               <w:r>
                                 <w:t xml:space="preserve">Figure </w:t>
                               </w:r>
-                              <w:r>
-                                <w:fldChar w:fldCharType="begin"/>
-                              </w:r>
-                              <w:r>
-                                <w:instrText xml:space="preserve"> SEQ Figure \* ARABIC </w:instrText>
-                              </w:r>
-                              <w:r>
-                                <w:fldChar w:fldCharType="separate"/>
-                              </w:r>
-                              <w:r>
-                                <w:rPr>
-                                  <w:noProof/>
-                                </w:rPr>
-                                <w:t>4</w:t>
-                              </w:r>
-                              <w:r>
-                                <w:fldChar w:fldCharType="end"/>
-                              </w:r>
+                              <w:fldSimple w:instr=" SEQ Figure \* ARABIC ">
+                                <w:r>
+                                  <w:rPr>
+                                    <w:noProof/>
+                                  </w:rPr>
+                                  <w:t>4</w:t>
+                                </w:r>
+                              </w:fldSimple>
                               <w:r>
                                 <w:t>: Boxplot for TDS Values by Basins</w:t>
                               </w:r>
@@ -1819,9 +1723,9 @@
           </mc:Choice>
           <mc:Fallback>
             <w:pict>
-              <v:group w14:anchorId="483408D9" id="Group 14" o:spid="_x0000_s1032" style="position:absolute;left:0;text-align:left;margin-left:0;margin-top:66.75pt;width:468pt;height:328.5pt;z-index:251665408" coordsize="59436,41719" o:gfxdata="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">
+              <v:group w14:anchorId="483408D9" id="Group 14" o:spid="_x0000_s1032" style="position:absolute;left:0;text-align:left;margin-left:0;margin-top:66.75pt;width:468pt;height:328.5pt;z-index:251662336" coordsize="59436,41719" o:gfxdata="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">
                 <v:shape id="Picture 12" o:spid="_x0000_s1033" type="#_x0000_t75" alt="https://lh4.googleusercontent.com/ouuHTUTtVpZ4_3BwNWu_ke0kW8T-Tvu5tMRlu7jUlLWVqkBic1-ZOh0Xqc4kev379KFWEBzsVVyrtoojl9IXmc0rXWPwpLZounAkRkLsoG0SqDV3HKuYP1zTQrQHiwC-5od_DKDu" style="position:absolute;width:59436;height:38481;visibility:visible;mso-wrap-style:square" o:gfxdata="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">
-                  <v:imagedata r:id="rId17" o:title="ouuHTUTtVpZ4_3BwNWu_ke0kW8T-Tvu5tMRlu7jUlLWVqkBic1-ZOh0Xqc4kev379KFWEBzsVVyrtoojl9IXmc0rXWPwpLZounAkRkLsoG0SqDV3HKuYP1zTQrQHiwC-5od_DKDu"/>
+                  <v:imagedata r:id="rId18" o:title="ouuHTUTtVpZ4_3BwNWu_ke0kW8T-Tvu5tMRlu7jUlLWVqkBic1-ZOh0Xqc4kev379KFWEBzsVVyrtoojl9IXmc0rXWPwpLZounAkRkLsoG0SqDV3HKuYP1zTQrQHiwC-5od_DKDu"/>
                 </v:shape>
                 <v:shape id="Text Box 13" o:spid="_x0000_s1034" type="#_x0000_t202" style="position:absolute;top:39052;width:59436;height:2667;visibility:visible;mso-wrap-style:square;v-text-anchor:top" o:gfxdata="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" stroked="f">
                   <v:textbox style="mso-fit-shape-to-text:t" inset="0,0,0,0">
@@ -1838,24 +1742,14 @@
                         <w:r>
                           <w:t xml:space="preserve">Figure </w:t>
                         </w:r>
-                        <w:r>
-                          <w:fldChar w:fldCharType="begin"/>
-                        </w:r>
-                        <w:r>
-                          <w:instrText xml:space="preserve"> SEQ Figure \* ARABIC </w:instrText>
-                        </w:r>
-                        <w:r>
-                          <w:fldChar w:fldCharType="separate"/>
-                        </w:r>
-                        <w:r>
-                          <w:rPr>
-                            <w:noProof/>
-                          </w:rPr>
-                          <w:t>4</w:t>
-                        </w:r>
-                        <w:r>
-                          <w:fldChar w:fldCharType="end"/>
-                        </w:r>
+                        <w:fldSimple w:instr=" SEQ Figure \* ARABIC ">
+                          <w:r>
+                            <w:rPr>
+                              <w:noProof/>
+                            </w:rPr>
+                            <w:t>4</w:t>
+                          </w:r>
+                        </w:fldSimple>
                         <w:r>
                           <w:t>: Boxplot for TDS Values by Basins</w:t>
                         </w:r>
@@ -2062,7 +1956,7 @@
           <w:szCs w:val="22"/>
         </w:rPr>
         <w:drawing>
-          <wp:anchor distT="0" distB="0" distL="114300" distR="114300" simplePos="0" relativeHeight="251668480" behindDoc="1" locked="0" layoutInCell="1" allowOverlap="1" wp14:anchorId="6304642B" wp14:editId="72892209">
+          <wp:anchor distT="0" distB="0" distL="114300" distR="114300" simplePos="0" relativeHeight="251665408" behindDoc="1" locked="0" layoutInCell="1" allowOverlap="1" wp14:anchorId="6304642B" wp14:editId="5FDD2B78">
             <wp:simplePos x="0" y="0"/>
             <wp:positionH relativeFrom="column">
               <wp:posOffset>0</wp:posOffset>
@@ -2087,7 +1981,7 @@
                     </pic:cNvPicPr>
                   </pic:nvPicPr>
                   <pic:blipFill>
-                    <a:blip r:embed="rId18">
+                    <a:blip r:embed="rId19">
                       <a:extLst>
                         <a:ext uri="{28A0092B-C50C-407E-A947-70E740481C1C}">
                           <a14:useLocalDpi xmlns:a14="http://schemas.microsoft.com/office/drawing/2010/main" val="0"/>
@@ -2132,7 +2026,7 @@
           <w:szCs w:val="22"/>
         </w:rPr>
         <w:drawing>
-          <wp:anchor distT="0" distB="0" distL="114300" distR="114300" simplePos="0" relativeHeight="251667456" behindDoc="1" locked="0" layoutInCell="1" allowOverlap="1" wp14:anchorId="34147E2C" wp14:editId="11EBB413">
+          <wp:anchor distT="0" distB="0" distL="114300" distR="114300" simplePos="0" relativeHeight="251664384" behindDoc="1" locked="0" layoutInCell="1" allowOverlap="1" wp14:anchorId="34147E2C" wp14:editId="42D98B70">
             <wp:simplePos x="0" y="0"/>
             <wp:positionH relativeFrom="margin">
               <wp:align>right</wp:align>
@@ -2165,7 +2059,7 @@
                     </pic:cNvPicPr>
                   </pic:nvPicPr>
                   <pic:blipFill>
-                    <a:blip r:embed="rId19">
+                    <a:blip r:embed="rId20">
                       <a:extLst>
                         <a:ext uri="{28A0092B-C50C-407E-A947-70E740481C1C}">
                           <a14:useLocalDpi xmlns:a14="http://schemas.microsoft.com/office/drawing/2010/main" val="0"/>
@@ -2199,24 +2093,14 @@
       <w:r>
         <w:t xml:space="preserve">Figure </w:t>
       </w:r>
-      <w:r>
-        <w:fldChar w:fldCharType="begin"/>
-      </w:r>
-      <w:r>
-        <w:instrText xml:space="preserve"> SEQ Figure \* ARABIC </w:instrText>
-      </w:r>
-      <w:r>
-        <w:fldChar w:fldCharType="separate"/>
-      </w:r>
-      <w:r>
-        <w:rPr>
-          <w:noProof/>
-        </w:rPr>
-        <w:t>5</w:t>
-      </w:r>
-      <w:r>
-        <w:fldChar w:fldCharType="end"/>
-      </w:r>
+      <w:fldSimple w:instr=" SEQ Figure \* ARABIC ">
+        <w:r>
+          <w:rPr>
+            <w:noProof/>
+          </w:rPr>
+          <w:t>5</w:t>
+        </w:r>
+      </w:fldSimple>
       <w:r>
         <w:t>: Bootstrapped Samples for TDS Values by Basins</w:t>
       </w:r>
@@ -2233,24 +2117,14 @@
       <w:r>
         <w:t xml:space="preserve">Figure </w:t>
       </w:r>
-      <w:r>
-        <w:fldChar w:fldCharType="begin"/>
-      </w:r>
-      <w:r>
-        <w:instrText xml:space="preserve"> SEQ Figure \* ARABIC </w:instrText>
-      </w:r>
-      <w:r>
-        <w:fldChar w:fldCharType="separate"/>
-      </w:r>
-      <w:r>
-        <w:rPr>
-          <w:noProof/>
-        </w:rPr>
-        <w:t>6</w:t>
-      </w:r>
-      <w:r>
-        <w:fldChar w:fldCharType="end"/>
-      </w:r>
+      <w:fldSimple w:instr=" SEQ Figure \* ARABIC ">
+        <w:r>
+          <w:rPr>
+            <w:noProof/>
+          </w:rPr>
+          <w:t>6</w:t>
+        </w:r>
+      </w:fldSimple>
       <w:r>
         <w:t xml:space="preserve">: </w:t>
       </w:r>
@@ -2403,7 +2277,7 @@
         <mc:AlternateContent>
           <mc:Choice Requires="wpg">
             <w:drawing>
-              <wp:anchor distT="0" distB="0" distL="114300" distR="114300" simplePos="0" relativeHeight="251671552" behindDoc="0" locked="0" layoutInCell="1" allowOverlap="1" wp14:anchorId="109F124A" wp14:editId="453CF436">
+              <wp:anchor distT="0" distB="0" distL="114300" distR="114300" simplePos="0" relativeHeight="251668480" behindDoc="0" locked="0" layoutInCell="1" allowOverlap="1" wp14:anchorId="109F124A" wp14:editId="2EC7104B">
                 <wp:simplePos x="0" y="0"/>
                 <wp:positionH relativeFrom="margin">
                   <wp:align>right</wp:align>
@@ -2444,7 +2318,7 @@
                           </pic:cNvPicPr>
                         </pic:nvPicPr>
                         <pic:blipFill>
-                          <a:blip r:embed="rId20">
+                          <a:blip r:embed="rId21">
                             <a:extLst>
                               <a:ext uri="{28A0092B-C50C-407E-A947-70E740481C1C}">
                                 <a14:useLocalDpi xmlns:a14="http://schemas.microsoft.com/office/drawing/2010/main" val="0"/>
@@ -2503,24 +2377,14 @@
                               <w:r>
                                 <w:t xml:space="preserve">Figure </w:t>
                               </w:r>
-                              <w:r>
-                                <w:fldChar w:fldCharType="begin"/>
-                              </w:r>
-                              <w:r>
-                                <w:instrText xml:space="preserve"> SEQ Figure \* ARABIC </w:instrText>
-                              </w:r>
-                              <w:r>
-                                <w:fldChar w:fldCharType="separate"/>
-                              </w:r>
-                              <w:r>
-                                <w:rPr>
-                                  <w:noProof/>
-                                </w:rPr>
-                                <w:t>7</w:t>
-                              </w:r>
-                              <w:r>
-                                <w:fldChar w:fldCharType="end"/>
-                              </w:r>
+                              <w:fldSimple w:instr=" SEQ Figure \* ARABIC ">
+                                <w:r>
+                                  <w:rPr>
+                                    <w:noProof/>
+                                  </w:rPr>
+                                  <w:t>7</w:t>
+                                </w:r>
+                              </w:fldSimple>
                               <w:r>
                                 <w:t xml:space="preserve">: </w:t>
                               </w:r>
@@ -2595,9 +2459,9 @@
           </mc:Choice>
           <mc:Fallback>
             <w:pict>
-              <v:group w14:anchorId="109F124A" id="Group 28" o:spid="_x0000_s1035" style="position:absolute;left:0;text-align:left;margin-left:416.8pt;margin-top:137.25pt;width:468pt;height:414.45pt;z-index:251671552;mso-position-horizontal:right;mso-position-horizontal-relative:margin" coordsize="59436,52635" o:gfxdata="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">
+              <v:group w14:anchorId="109F124A" id="Group 28" o:spid="_x0000_s1035" style="position:absolute;left:0;text-align:left;margin-left:416.8pt;margin-top:137.25pt;width:468pt;height:414.45pt;z-index:251668480;mso-position-horizontal:right;mso-position-horizontal-relative:margin" coordsize="59436,52635" o:gfxdata="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">
                 <v:shape id="Picture 17" o:spid="_x0000_s1036" type="#_x0000_t75" alt="https://lh5.googleusercontent.com/L6F01dr8zOHTwRaHorm3o3Khnq9dLBgbWc21IJCAvoDgNxR3yXwcMPzV_eqsAAp4e80NKxUumRw8CRjpwsfK0VD7OAyxNZlsblQTVRHgrc_6fypunp14HEw-C2yBosgbuOKTXJI5" style="position:absolute;width:59436;height:48006;visibility:visible;mso-wrap-style:square" o:gfxdata="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">
-                  <v:imagedata r:id="rId21" o:title="L6F01dr8zOHTwRaHorm3o3Khnq9dLBgbWc21IJCAvoDgNxR3yXwcMPzV_eqsAAp4e80NKxUumRw8CRjpwsfK0VD7OAyxNZlsblQTVRHgrc_6fypunp14HEw-C2yBosgbuOKTXJI5"/>
+                  <v:imagedata r:id="rId22" o:title="L6F01dr8zOHTwRaHorm3o3Khnq9dLBgbWc21IJCAvoDgNxR3yXwcMPzV_eqsAAp4e80NKxUumRw8CRjpwsfK0VD7OAyxNZlsblQTVRHgrc_6fypunp14HEw-C2yBosgbuOKTXJI5"/>
                 </v:shape>
                 <v:shape id="Text Box 18" o:spid="_x0000_s1037" type="#_x0000_t202" style="position:absolute;top:48577;width:59436;height:4058;visibility:visible;mso-wrap-style:square;v-text-anchor:top" o:gfxdata="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" stroked="f">
                   <v:textbox style="mso-fit-shape-to-text:t" inset="0,0,0,0">
@@ -2615,24 +2479,14 @@
                         <w:r>
                           <w:t xml:space="preserve">Figure </w:t>
                         </w:r>
-                        <w:r>
-                          <w:fldChar w:fldCharType="begin"/>
-                        </w:r>
-                        <w:r>
-                          <w:instrText xml:space="preserve"> SEQ Figure \* ARABIC </w:instrText>
-                        </w:r>
-                        <w:r>
-                          <w:fldChar w:fldCharType="separate"/>
-                        </w:r>
-                        <w:r>
-                          <w:rPr>
-                            <w:noProof/>
-                          </w:rPr>
-                          <w:t>7</w:t>
-                        </w:r>
-                        <w:r>
-                          <w:fldChar w:fldCharType="end"/>
-                        </w:r>
+                        <w:fldSimple w:instr=" SEQ Figure \* ARABIC ">
+                          <w:r>
+                            <w:rPr>
+                              <w:noProof/>
+                            </w:rPr>
+                            <w:t>7</w:t>
+                          </w:r>
+                        </w:fldSimple>
                         <w:r>
                           <w:t xml:space="preserve">: </w:t>
                         </w:r>
@@ -2803,7 +2657,7 @@
         <w:rPr>
           <w:rFonts w:ascii="Tw Cen MT" w:hAnsi="Tw Cen MT"/>
         </w:rPr>
-        <w:t>Solve for Cl, Ca and Na using median imputation.</w:t>
+        <w:t>Solve for Ca and Na using median imputation.</w:t>
       </w:r>
     </w:p>
     <w:p>
@@ -2843,14 +2697,14 @@
         <w:rPr>
           <w:rFonts w:ascii="Tw Cen MT" w:hAnsi="Tw Cen MT"/>
         </w:rPr>
-        <w:t xml:space="preserve">Separate missing depths data </w:t>
+        <w:t xml:space="preserve">Separate missing depths </w:t>
       </w:r>
       <w:proofErr w:type="gramStart"/>
       <w:r>
         <w:rPr>
           <w:rFonts w:ascii="Tw Cen MT" w:hAnsi="Tw Cen MT"/>
         </w:rPr>
-        <w:t>out, and</w:t>
+        <w:t>data, and</w:t>
       </w:r>
       <w:proofErr w:type="gramEnd"/>
       <w:r>
@@ -2937,115 +2791,33 @@
         <w:rPr>
           <w:rFonts w:ascii="Tw Cen MT" w:hAnsi="Tw Cen MT"/>
         </w:rPr>
-        <w:t xml:space="preserve">Steps 1 and 2 were easily accomplished, using </w:t>
-      </w:r>
-      <w:proofErr w:type="spellStart"/>
+        <w:t xml:space="preserve">Hence a multicollinearity analysis was </w:t>
+      </w:r>
       <w:proofErr w:type="gramStart"/>
       <w:r>
         <w:rPr>
           <w:rFonts w:ascii="Tw Cen MT" w:hAnsi="Tw Cen MT"/>
-          <w:i/>
-          <w:iCs/>
-        </w:rPr>
-        <w:t>fillna</w:t>
-      </w:r>
-      <w:proofErr w:type="spellEnd"/>
-      <w:r>
-        <w:rPr>
-          <w:rFonts w:ascii="Tw Cen MT" w:hAnsi="Tw Cen MT"/>
-          <w:i/>
-          <w:iCs/>
-        </w:rPr>
-        <w:t>(</w:t>
+        </w:rPr>
+        <w:t>performed</w:t>
       </w:r>
       <w:proofErr w:type="gramEnd"/>
       <w:r>
         <w:rPr>
           <w:rFonts w:ascii="Tw Cen MT" w:hAnsi="Tw Cen MT"/>
-          <w:i/>
-          <w:iCs/>
-        </w:rPr>
-        <w:t>)</w:t>
-      </w:r>
-      <w:r>
-        <w:rPr>
-          <w:rFonts w:ascii="Tw Cen MT" w:hAnsi="Tw Cen MT"/>
-        </w:rPr>
-        <w:t xml:space="preserve"> and filtering for </w:t>
-      </w:r>
-      <w:proofErr w:type="spellStart"/>
-      <w:r>
-        <w:rPr>
-          <w:rFonts w:ascii="Tw Cen MT" w:hAnsi="Tw Cen MT"/>
-          <w:i/>
-          <w:iCs/>
-        </w:rPr>
-        <w:t>notnull</w:t>
-      </w:r>
-      <w:proofErr w:type="spellEnd"/>
-      <w:r>
-        <w:rPr>
-          <w:rFonts w:ascii="Tw Cen MT" w:hAnsi="Tw Cen MT"/>
-          <w:i/>
-          <w:iCs/>
-        </w:rPr>
-        <w:t>()</w:t>
-      </w:r>
-      <w:r>
-        <w:rPr>
-          <w:rFonts w:ascii="Tw Cen MT" w:hAnsi="Tw Cen MT"/>
-        </w:rPr>
-        <w:t xml:space="preserve"> values from the TDSUSGS column. The data was filtered to include the variables mentioned above and stored in </w:t>
-      </w:r>
-      <w:proofErr w:type="spellStart"/>
-      <w:r>
-        <w:rPr>
-          <w:rFonts w:ascii="Tw Cen MT" w:hAnsi="Tw Cen MT"/>
-          <w:i/>
-          <w:iCs/>
-        </w:rPr>
-        <w:t>df_prep</w:t>
-      </w:r>
-      <w:proofErr w:type="spellEnd"/>
-      <w:r>
-        <w:rPr>
-          <w:rFonts w:ascii="Tw Cen MT" w:hAnsi="Tw Cen MT"/>
-        </w:rPr>
-        <w:t xml:space="preserve">. For the third step, the missing depths were easily filtered out (4946 values out of total 16619 values). Using the </w:t>
-      </w:r>
-      <w:proofErr w:type="spellStart"/>
-      <w:proofErr w:type="gramStart"/>
-      <w:r>
-        <w:rPr>
-          <w:rFonts w:ascii="Tw Cen MT" w:hAnsi="Tw Cen MT"/>
-          <w:i/>
-          <w:iCs/>
-        </w:rPr>
-        <w:t>sklearn.metrics</w:t>
-      </w:r>
-      <w:proofErr w:type="gramEnd"/>
-      <w:r>
-        <w:rPr>
-          <w:rFonts w:ascii="Tw Cen MT" w:hAnsi="Tw Cen MT"/>
-          <w:i/>
-          <w:iCs/>
-        </w:rPr>
-        <w:t>.train_test_split</w:t>
-      </w:r>
-      <w:proofErr w:type="spellEnd"/>
-      <w:r>
-        <w:rPr>
-          <w:rFonts w:ascii="Tw Cen MT" w:hAnsi="Tw Cen MT"/>
-          <w:i/>
-          <w:iCs/>
-        </w:rPr>
-        <w:t>()</w:t>
-      </w:r>
-      <w:r>
-        <w:rPr>
-          <w:rFonts w:ascii="Tw Cen MT" w:hAnsi="Tw Cen MT"/>
-        </w:rPr>
-        <w:t xml:space="preserve"> function, 20% of the data was separated then as test data. The rest of the training data was fitted with different regression models.</w:t>
+        </w:rPr>
+        <w:t xml:space="preserve"> </w:t>
+      </w:r>
+      <w:r>
+        <w:rPr>
+          <w:rFonts w:ascii="Tw Cen MT" w:hAnsi="Tw Cen MT"/>
+        </w:rPr>
+        <w:t xml:space="preserve">and the variance inflation factor was used on the numerical variables. The various iterations of the VIF table are given in the figure below. </w:t>
+      </w:r>
+      <w:r>
+        <w:rPr>
+          <w:rFonts w:ascii="Tw Cen MT" w:hAnsi="Tw Cen MT"/>
+        </w:rPr>
+        <w:t xml:space="preserve">In order, LATITUDE, Cl, LONGITUDE and SPGRAV were dropped and the model was reduced to the remaining variables. </w:t>
       </w:r>
     </w:p>
     <w:p>
@@ -3061,7 +2833,7 @@
         <w:rPr>
           <w:rFonts w:ascii="Tw Cen MT" w:hAnsi="Tw Cen MT"/>
         </w:rPr>
-        <w:t xml:space="preserve">One of the challenges of handling the data was the presence of categorical types like basin (15 types) and well type (3 kinds). Formations were initially meant to be used as a predictor variable, but there are 2029 unique formations available, and so the idea was not pursued. To handle the categorical data, both variables were converted to dummy variables, with 1 less variable each (to avoid multicollinearity and redundancy). Then they were joined with the train data. The other variables were then standardized with a mean of 0 and a standard deviation of 1 using the </w:t>
+        <w:t xml:space="preserve">Steps 1 and 2 were easily accomplished, using </w:t>
       </w:r>
       <w:proofErr w:type="spellStart"/>
       <w:proofErr w:type="gramStart"/>
@@ -3071,31 +2843,105 @@
           <w:i/>
           <w:iCs/>
         </w:rPr>
-        <w:t>sklearn.preprocessing</w:t>
-      </w:r>
-      <w:proofErr w:type="gramEnd"/>
+        <w:t>fillna</w:t>
+      </w:r>
+      <w:proofErr w:type="spellEnd"/>
       <w:r>
         <w:rPr>
           <w:rFonts w:ascii="Tw Cen MT" w:hAnsi="Tw Cen MT"/>
           <w:i/>
           <w:iCs/>
         </w:rPr>
-        <w:t>.StandardScaler</w:t>
-      </w:r>
-      <w:proofErr w:type="spellEnd"/>
+        <w:t>(</w:t>
+      </w:r>
+      <w:proofErr w:type="gramEnd"/>
       <w:r>
         <w:rPr>
           <w:rFonts w:ascii="Tw Cen MT" w:hAnsi="Tw Cen MT"/>
           <w:i/>
           <w:iCs/>
         </w:rPr>
+        <w:t>)</w:t>
+      </w:r>
+      <w:r>
+        <w:rPr>
+          <w:rFonts w:ascii="Tw Cen MT" w:hAnsi="Tw Cen MT"/>
+        </w:rPr>
+        <w:t xml:space="preserve"> and filtering for </w:t>
+      </w:r>
+      <w:proofErr w:type="spellStart"/>
+      <w:r>
+        <w:rPr>
+          <w:rFonts w:ascii="Tw Cen MT" w:hAnsi="Tw Cen MT"/>
+          <w:i/>
+          <w:iCs/>
+        </w:rPr>
+        <w:t>notnull</w:t>
+      </w:r>
+      <w:proofErr w:type="spellEnd"/>
+      <w:r>
+        <w:rPr>
+          <w:rFonts w:ascii="Tw Cen MT" w:hAnsi="Tw Cen MT"/>
+          <w:i/>
+          <w:iCs/>
+        </w:rPr>
         <w:t>()</w:t>
       </w:r>
       <w:r>
         <w:rPr>
           <w:rFonts w:ascii="Tw Cen MT" w:hAnsi="Tw Cen MT"/>
         </w:rPr>
-        <w:t xml:space="preserve"> function.</w:t>
+        <w:t xml:space="preserve"> values from the TDSUSGS column. The data was filtered to include the variables mentioned above and stored in </w:t>
+      </w:r>
+      <w:proofErr w:type="spellStart"/>
+      <w:r>
+        <w:rPr>
+          <w:rFonts w:ascii="Tw Cen MT" w:hAnsi="Tw Cen MT"/>
+          <w:i/>
+          <w:iCs/>
+        </w:rPr>
+        <w:t>df_prep</w:t>
+      </w:r>
+      <w:proofErr w:type="spellEnd"/>
+      <w:r>
+        <w:rPr>
+          <w:rFonts w:ascii="Tw Cen MT" w:hAnsi="Tw Cen MT"/>
+        </w:rPr>
+        <w:t xml:space="preserve">. For the third step, the missing depths were easily filtered out (4946 values out of total 16619 values). Using the </w:t>
+      </w:r>
+      <w:proofErr w:type="spellStart"/>
+      <w:proofErr w:type="gramStart"/>
+      <w:r>
+        <w:rPr>
+          <w:rFonts w:ascii="Tw Cen MT" w:hAnsi="Tw Cen MT"/>
+          <w:i/>
+          <w:iCs/>
+        </w:rPr>
+        <w:t>sklearn.metrics</w:t>
+      </w:r>
+      <w:proofErr w:type="gramEnd"/>
+      <w:r>
+        <w:rPr>
+          <w:rFonts w:ascii="Tw Cen MT" w:hAnsi="Tw Cen MT"/>
+          <w:i/>
+          <w:iCs/>
+        </w:rPr>
+        <w:t>.train_test_split</w:t>
+      </w:r>
+      <w:proofErr w:type="spellEnd"/>
+      <w:r>
+        <w:rPr>
+          <w:rFonts w:ascii="Tw Cen MT" w:hAnsi="Tw Cen MT"/>
+          <w:i/>
+          <w:iCs/>
+        </w:rPr>
+        <w:t>()</w:t>
+      </w:r>
+      <w:r>
+        <w:rPr>
+          <w:rFonts w:ascii="Tw Cen MT" w:hAnsi="Tw Cen MT"/>
+        </w:rPr>
+        <w:t xml:space="preserve"> function, 20% of the data was separated then as test data. The rest of the training data was fitted with different regression models.</w:t>
       </w:r>
     </w:p>
     <w:p>
@@ -3111,35 +2957,720 @@
         <w:rPr>
           <w:rFonts w:ascii="Tw Cen MT" w:hAnsi="Tw Cen MT"/>
         </w:rPr>
-        <w:t>Regression evaluation takes the form of accuracy scores (R2 values between the predicted and real target variables), or root mean squared errors (RMSE). The results for the various regressions are denoted as follows:</w:t>
+        <w:t xml:space="preserve">One of the challenges of handling the data was the presence of categorical types like basin (15 types) and well type (3 kinds). Formations were initially meant to be used as a predictor variable, but there are 2029 unique formations available, and so the idea was not pursued. To handle the categorical data, both variables were converted to dummy variables, with 1 less variable each (to avoid multicollinearity and redundancy). Then they were joined with the train data. The other variables were then standardized </w:t>
+      </w:r>
+      <w:r>
+        <w:rPr>
+          <w:rFonts w:ascii="Tw Cen MT" w:hAnsi="Tw Cen MT"/>
+        </w:rPr>
+        <w:t xml:space="preserve">within (0, </w:t>
+      </w:r>
+      <w:r>
+        <w:rPr>
+          <w:rFonts w:ascii="Tw Cen MT" w:hAnsi="Tw Cen MT"/>
+        </w:rPr>
+        <w:t>1</w:t>
+      </w:r>
+      <w:r>
+        <w:rPr>
+          <w:rFonts w:ascii="Tw Cen MT" w:hAnsi="Tw Cen MT"/>
+        </w:rPr>
+        <w:t>)</w:t>
+      </w:r>
+      <w:r>
+        <w:rPr>
+          <w:rFonts w:ascii="Tw Cen MT" w:hAnsi="Tw Cen MT"/>
+        </w:rPr>
+        <w:t xml:space="preserve"> using the </w:t>
+      </w:r>
+      <w:proofErr w:type="spellStart"/>
+      <w:proofErr w:type="gramStart"/>
+      <w:r>
+        <w:rPr>
+          <w:rFonts w:ascii="Tw Cen MT" w:hAnsi="Tw Cen MT"/>
+          <w:i/>
+          <w:iCs/>
+        </w:rPr>
+        <w:t>sklearn.preprocessing</w:t>
+      </w:r>
+      <w:proofErr w:type="gramEnd"/>
+      <w:r>
+        <w:rPr>
+          <w:rFonts w:ascii="Tw Cen MT" w:hAnsi="Tw Cen MT"/>
+          <w:i/>
+          <w:iCs/>
+        </w:rPr>
+        <w:t>.</w:t>
+      </w:r>
+      <w:r>
+        <w:rPr>
+          <w:rFonts w:ascii="Tw Cen MT" w:hAnsi="Tw Cen MT"/>
+          <w:i/>
+          <w:iCs/>
+        </w:rPr>
+        <w:t>MinMax</w:t>
+      </w:r>
+      <w:r>
+        <w:rPr>
+          <w:rFonts w:ascii="Tw Cen MT" w:hAnsi="Tw Cen MT"/>
+          <w:i/>
+          <w:iCs/>
+        </w:rPr>
+        <w:t>Scaler</w:t>
+      </w:r>
+      <w:proofErr w:type="spellEnd"/>
+      <w:r>
+        <w:rPr>
+          <w:rFonts w:ascii="Tw Cen MT" w:hAnsi="Tw Cen MT"/>
+          <w:i/>
+          <w:iCs/>
+        </w:rPr>
+        <w:t>()</w:t>
+      </w:r>
+      <w:r>
+        <w:rPr>
+          <w:rFonts w:ascii="Tw Cen MT" w:hAnsi="Tw Cen MT"/>
+        </w:rPr>
+        <w:t xml:space="preserve"> function.</w:t>
       </w:r>
     </w:p>
     <w:p>
       <w:pPr>
+        <w:pStyle w:val="NormalWeb"/>
+        <w:spacing w:after="0"/>
+        <w:jc w:val="both"/>
+        <w:rPr>
+          <w:rFonts w:ascii="Tw Cen MT" w:hAnsi="Tw Cen MT"/>
+        </w:rPr>
+      </w:pPr>
+    </w:p>
+    <w:p>
+      <w:pPr>
         <w:pStyle w:val="Caption"/>
         <w:keepNext/>
       </w:pPr>
       <w:r>
+        <w:lastRenderedPageBreak/>
         <w:t xml:space="preserve">Table </w:t>
       </w:r>
-      <w:r>
-        <w:fldChar w:fldCharType="begin"/>
-      </w:r>
-      <w:r>
-        <w:instrText xml:space="preserve"> SEQ Table \* ARABIC </w:instrText>
-      </w:r>
-      <w:r>
-        <w:fldChar w:fldCharType="separate"/>
+      <w:fldSimple w:instr=" SEQ Table \* ARABIC ">
+        <w:r>
+          <w:rPr>
+            <w:noProof/>
+          </w:rPr>
+          <w:t>1</w:t>
+        </w:r>
+      </w:fldSimple>
+      <w:r>
+        <w:t>: Variable inflation factors in their iterations, until they all drop to below 10. Start from top left corner, after which LATITUDE is dropped</w:t>
       </w:r>
       <w:r>
         <w:rPr>
           <w:noProof/>
         </w:rPr>
-        <w:t>1</w:t>
-      </w:r>
-      <w:r>
-        <w:fldChar w:fldCharType="end"/>
-      </w:r>
+        <w:t>, and then VIF run again to reveal Cl with a high VIF value. Cl is then dropped, and the process is repeated until all VIF values are below 10. These variables do not have multicollinearity.</w:t>
+      </w:r>
+    </w:p>
+    <w:tbl>
+      <w:tblPr>
+        <w:tblStyle w:val="TableGrid"/>
+        <w:tblW w:w="0" w:type="auto"/>
+        <w:tblLook w:val="04A0" w:firstRow="1" w:lastRow="0" w:firstColumn="1" w:lastColumn="0" w:noHBand="0" w:noVBand="1"/>
+      </w:tblPr>
+      <w:tblGrid>
+        <w:gridCol w:w="9350"/>
+      </w:tblGrid>
+      <w:tr>
+        <w:tc>
+          <w:tcPr>
+            <w:tcW w:w="9350" w:type="dxa"/>
+          </w:tcPr>
+          <w:p>
+            <w:pPr>
+              <w:pStyle w:val="NormalWeb"/>
+              <w:spacing w:after="0"/>
+              <w:jc w:val="both"/>
+              <w:rPr>
+                <w:rFonts w:ascii="Tw Cen MT" w:hAnsi="Tw Cen MT"/>
+              </w:rPr>
+            </w:pPr>
+            <w:r>
+              <w:rPr>
+                <w:rFonts w:ascii="Tw Cen MT" w:hAnsi="Tw Cen MT"/>
+                <w:noProof/>
+              </w:rPr>
+              <mc:AlternateContent>
+                <mc:Choice Requires="wpg">
+                  <w:drawing>
+                    <wp:anchor distT="0" distB="0" distL="114300" distR="114300" simplePos="0" relativeHeight="251687936" behindDoc="0" locked="0" layoutInCell="1" allowOverlap="1" wp14:anchorId="561C0D84" wp14:editId="25C8E776">
+                      <wp:simplePos x="0" y="0"/>
+                      <wp:positionH relativeFrom="column">
+                        <wp:posOffset>382428</wp:posOffset>
+                      </wp:positionH>
+                      <wp:positionV relativeFrom="paragraph">
+                        <wp:posOffset>1121410</wp:posOffset>
+                      </wp:positionV>
+                      <wp:extent cx="4509612" cy="1790700"/>
+                      <wp:effectExtent l="19050" t="19050" r="24765" b="38100"/>
+                      <wp:wrapNone/>
+                      <wp:docPr id="36" name="Group 36"/>
+                      <wp:cNvGraphicFramePr/>
+                      <a:graphic xmlns:a="http://schemas.openxmlformats.org/drawingml/2006/main">
+                        <a:graphicData uri="http://schemas.microsoft.com/office/word/2010/wordprocessingGroup">
+                          <wpg:wgp>
+                            <wpg:cNvGrpSpPr/>
+                            <wpg:grpSpPr>
+                              <a:xfrm>
+                                <a:off x="0" y="0"/>
+                                <a:ext cx="4509612" cy="1790700"/>
+                                <a:chOff x="0" y="0"/>
+                                <a:chExt cx="4509612" cy="1790700"/>
+                              </a:xfrm>
+                            </wpg:grpSpPr>
+                            <wps:wsp>
+                              <wps:cNvPr id="30" name="Arrow: Right 30"/>
+                              <wps:cNvSpPr/>
+                              <wps:spPr>
+                                <a:xfrm>
+                                  <a:off x="1225392" y="15240"/>
+                                  <a:ext cx="518160" cy="198120"/>
+                                </a:xfrm>
+                                <a:prstGeom prst="rightArrow">
+                                  <a:avLst/>
+                                </a:prstGeom>
+                                <a:solidFill>
+                                  <a:schemeClr val="accent6">
+                                    <a:lumMod val="60000"/>
+                                    <a:lumOff val="40000"/>
+                                  </a:schemeClr>
+                                </a:solidFill>
+                                <a:ln>
+                                  <a:solidFill>
+                                    <a:schemeClr val="accent6">
+                                      <a:lumMod val="75000"/>
+                                    </a:schemeClr>
+                                  </a:solidFill>
+                                </a:ln>
+                              </wps:spPr>
+                              <wps:style>
+                                <a:lnRef idx="2">
+                                  <a:schemeClr val="accent1">
+                                    <a:shade val="50000"/>
+                                  </a:schemeClr>
+                                </a:lnRef>
+                                <a:fillRef idx="1">
+                                  <a:schemeClr val="accent1"/>
+                                </a:fillRef>
+                                <a:effectRef idx="0">
+                                  <a:schemeClr val="accent1"/>
+                                </a:effectRef>
+                                <a:fontRef idx="minor">
+                                  <a:schemeClr val="lt1"/>
+                                </a:fontRef>
+                              </wps:style>
+                              <wps:bodyPr rot="0" spcFirstLastPara="0" vertOverflow="overflow" horzOverflow="overflow" vert="horz" wrap="square" lIns="91440" tIns="45720" rIns="91440" bIns="45720" numCol="1" spcCol="0" rtlCol="0" fromWordArt="0" anchor="ctr" anchorCtr="0" forceAA="0" compatLnSpc="1">
+                                <a:prstTxWarp prst="textNoShape">
+                                  <a:avLst/>
+                                </a:prstTxWarp>
+                                <a:noAutofit/>
+                              </wps:bodyPr>
+                            </wps:wsp>
+                            <wps:wsp>
+                              <wps:cNvPr id="31" name="Arrow: Right 31"/>
+                              <wps:cNvSpPr/>
+                              <wps:spPr>
+                                <a:xfrm>
+                                  <a:off x="2985612" y="0"/>
+                                  <a:ext cx="518160" cy="198120"/>
+                                </a:xfrm>
+                                <a:prstGeom prst="rightArrow">
+                                  <a:avLst/>
+                                </a:prstGeom>
+                                <a:solidFill>
+                                  <a:schemeClr val="accent6">
+                                    <a:lumMod val="60000"/>
+                                    <a:lumOff val="40000"/>
+                                  </a:schemeClr>
+                                </a:solidFill>
+                                <a:ln>
+                                  <a:solidFill>
+                                    <a:schemeClr val="accent6">
+                                      <a:lumMod val="75000"/>
+                                    </a:schemeClr>
+                                  </a:solidFill>
+                                </a:ln>
+                              </wps:spPr>
+                              <wps:style>
+                                <a:lnRef idx="2">
+                                  <a:schemeClr val="accent1">
+                                    <a:shade val="50000"/>
+                                  </a:schemeClr>
+                                </a:lnRef>
+                                <a:fillRef idx="1">
+                                  <a:schemeClr val="accent1"/>
+                                </a:fillRef>
+                                <a:effectRef idx="0">
+                                  <a:schemeClr val="accent1"/>
+                                </a:effectRef>
+                                <a:fontRef idx="minor">
+                                  <a:schemeClr val="lt1"/>
+                                </a:fontRef>
+                              </wps:style>
+                              <wps:bodyPr rot="0" spcFirstLastPara="0" vertOverflow="overflow" horzOverflow="overflow" vert="horz" wrap="square" lIns="91440" tIns="45720" rIns="91440" bIns="45720" numCol="1" spcCol="0" rtlCol="0" fromWordArt="0" anchor="ctr" anchorCtr="0" forceAA="0" compatLnSpc="1">
+                                <a:prstTxWarp prst="textNoShape">
+                                  <a:avLst/>
+                                </a:prstTxWarp>
+                                <a:noAutofit/>
+                              </wps:bodyPr>
+                            </wps:wsp>
+                            <wps:wsp>
+                              <wps:cNvPr id="33" name="Arrow: Bent 33"/>
+                              <wps:cNvSpPr/>
+                              <wps:spPr>
+                                <a:xfrm rot="10800000">
+                                  <a:off x="543402" y="209550"/>
+                                  <a:ext cx="3966210" cy="342900"/>
+                                </a:xfrm>
+                                <a:prstGeom prst="bentArrow">
+                                  <a:avLst>
+                                    <a:gd name="adj1" fmla="val 25000"/>
+                                    <a:gd name="adj2" fmla="val 22368"/>
+                                    <a:gd name="adj3" fmla="val 25000"/>
+                                    <a:gd name="adj4" fmla="val 43750"/>
+                                  </a:avLst>
+                                </a:prstGeom>
+                                <a:solidFill>
+                                  <a:schemeClr val="accent6">
+                                    <a:lumMod val="60000"/>
+                                    <a:lumOff val="40000"/>
+                                  </a:schemeClr>
+                                </a:solidFill>
+                                <a:ln>
+                                  <a:solidFill>
+                                    <a:schemeClr val="accent6">
+                                      <a:lumMod val="75000"/>
+                                    </a:schemeClr>
+                                  </a:solidFill>
+                                </a:ln>
+                              </wps:spPr>
+                              <wps:style>
+                                <a:lnRef idx="2">
+                                  <a:schemeClr val="accent1">
+                                    <a:shade val="50000"/>
+                                  </a:schemeClr>
+                                </a:lnRef>
+                                <a:fillRef idx="1">
+                                  <a:schemeClr val="accent1"/>
+                                </a:fillRef>
+                                <a:effectRef idx="0">
+                                  <a:schemeClr val="accent1"/>
+                                </a:effectRef>
+                                <a:fontRef idx="minor">
+                                  <a:schemeClr val="lt1"/>
+                                </a:fontRef>
+                              </wps:style>
+                              <wps:bodyPr rot="0" spcFirstLastPara="0" vertOverflow="overflow" horzOverflow="overflow" vert="horz" wrap="square" lIns="91440" tIns="45720" rIns="91440" bIns="45720" numCol="1" spcCol="0" rtlCol="0" fromWordArt="0" anchor="ctr" anchorCtr="0" forceAA="0" compatLnSpc="1">
+                                <a:prstTxWarp prst="textNoShape">
+                                  <a:avLst/>
+                                </a:prstTxWarp>
+                                <a:noAutofit/>
+                              </wps:bodyPr>
+                            </wps:wsp>
+                            <wps:wsp>
+                              <wps:cNvPr id="34" name="Arrow: Bent 34"/>
+                              <wps:cNvSpPr/>
+                              <wps:spPr>
+                                <a:xfrm rot="16200000" flipH="1">
+                                  <a:off x="165259" y="265748"/>
+                                  <a:ext cx="293687" cy="624205"/>
+                                </a:xfrm>
+                                <a:prstGeom prst="bentArrow">
+                                  <a:avLst>
+                                    <a:gd name="adj1" fmla="val 29172"/>
+                                    <a:gd name="adj2" fmla="val 32264"/>
+                                    <a:gd name="adj3" fmla="val 36364"/>
+                                    <a:gd name="adj4" fmla="val 41477"/>
+                                  </a:avLst>
+                                </a:prstGeom>
+                                <a:solidFill>
+                                  <a:schemeClr val="accent6">
+                                    <a:lumMod val="60000"/>
+                                    <a:lumOff val="40000"/>
+                                  </a:schemeClr>
+                                </a:solidFill>
+                                <a:ln>
+                                  <a:solidFill>
+                                    <a:schemeClr val="accent6">
+                                      <a:lumMod val="75000"/>
+                                    </a:schemeClr>
+                                  </a:solidFill>
+                                </a:ln>
+                              </wps:spPr>
+                              <wps:style>
+                                <a:lnRef idx="2">
+                                  <a:schemeClr val="accent1">
+                                    <a:shade val="50000"/>
+                                  </a:schemeClr>
+                                </a:lnRef>
+                                <a:fillRef idx="1">
+                                  <a:schemeClr val="accent1"/>
+                                </a:fillRef>
+                                <a:effectRef idx="0">
+                                  <a:schemeClr val="accent1"/>
+                                </a:effectRef>
+                                <a:fontRef idx="minor">
+                                  <a:schemeClr val="lt1"/>
+                                </a:fontRef>
+                              </wps:style>
+                              <wps:bodyPr rot="0" spcFirstLastPara="0" vertOverflow="overflow" horzOverflow="overflow" vert="horz" wrap="square" lIns="91440" tIns="45720" rIns="91440" bIns="45720" numCol="1" spcCol="0" rtlCol="0" fromWordArt="0" anchor="ctr" anchorCtr="0" forceAA="0" compatLnSpc="1">
+                                <a:prstTxWarp prst="textNoShape">
+                                  <a:avLst/>
+                                </a:prstTxWarp>
+                                <a:noAutofit/>
+                              </wps:bodyPr>
+                            </wps:wsp>
+                            <wps:wsp>
+                              <wps:cNvPr id="35" name="Arrow: Right 35"/>
+                              <wps:cNvSpPr/>
+                              <wps:spPr>
+                                <a:xfrm>
+                                  <a:off x="1248252" y="1592580"/>
+                                  <a:ext cx="518160" cy="198120"/>
+                                </a:xfrm>
+                                <a:prstGeom prst="rightArrow">
+                                  <a:avLst/>
+                                </a:prstGeom>
+                                <a:solidFill>
+                                  <a:schemeClr val="accent6">
+                                    <a:lumMod val="60000"/>
+                                    <a:lumOff val="40000"/>
+                                  </a:schemeClr>
+                                </a:solidFill>
+                                <a:ln>
+                                  <a:solidFill>
+                                    <a:schemeClr val="accent6">
+                                      <a:lumMod val="75000"/>
+                                    </a:schemeClr>
+                                  </a:solidFill>
+                                </a:ln>
+                              </wps:spPr>
+                              <wps:style>
+                                <a:lnRef idx="2">
+                                  <a:schemeClr val="accent1">
+                                    <a:shade val="50000"/>
+                                  </a:schemeClr>
+                                </a:lnRef>
+                                <a:fillRef idx="1">
+                                  <a:schemeClr val="accent1"/>
+                                </a:fillRef>
+                                <a:effectRef idx="0">
+                                  <a:schemeClr val="accent1"/>
+                                </a:effectRef>
+                                <a:fontRef idx="minor">
+                                  <a:schemeClr val="lt1"/>
+                                </a:fontRef>
+                              </wps:style>
+                              <wps:bodyPr rot="0" spcFirstLastPara="0" vertOverflow="overflow" horzOverflow="overflow" vert="horz" wrap="square" lIns="91440" tIns="45720" rIns="91440" bIns="45720" numCol="1" spcCol="0" rtlCol="0" fromWordArt="0" anchor="ctr" anchorCtr="0" forceAA="0" compatLnSpc="1">
+                                <a:prstTxWarp prst="textNoShape">
+                                  <a:avLst/>
+                                </a:prstTxWarp>
+                                <a:noAutofit/>
+                              </wps:bodyPr>
+                            </wps:wsp>
+                          </wpg:wgp>
+                        </a:graphicData>
+                      </a:graphic>
+                    </wp:anchor>
+                  </w:drawing>
+                </mc:Choice>
+                <mc:Fallback>
+                  <w:pict>
+                    <v:group w14:anchorId="13FE65FF" id="Group 36" o:spid="_x0000_s1026" style="position:absolute;margin-left:30.1pt;margin-top:88.3pt;width:355.1pt;height:141pt;z-index:251687936" coordsize="45096,17907" o:gfxdata="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">
+                      <v:shapetype id="_x0000_t13" coordsize="21600,21600" o:spt="13" adj="16200,5400" path="m@0,l@0@1,0@1,0@2@0@2@0,21600,21600,10800xe">
+                        <v:stroke joinstyle="miter"/>
+                        <v:formulas>
+                          <v:f eqn="val #0"/>
+                          <v:f eqn="val #1"/>
+                          <v:f eqn="sum height 0 #1"/>
+                          <v:f eqn="sum 10800 0 #1"/>
+                          <v:f eqn="sum width 0 #0"/>
+                          <v:f eqn="prod @4 @3 10800"/>
+                          <v:f eqn="sum width 0 @5"/>
+                        </v:formulas>
+                        <v:path o:connecttype="custom" o:connectlocs="@0,0;0,10800;@0,21600;21600,10800" o:connectangles="270,180,90,0" textboxrect="0,@1,@6,@2"/>
+                        <v:handles>
+                          <v:h position="#0,#1" xrange="0,21600" yrange="0,10800"/>
+                        </v:handles>
+                      </v:shapetype>
+                      <v:shape id="Arrow: Right 30" o:spid="_x0000_s1027" type="#_x0000_t13" style="position:absolute;left:12253;top:152;width:5182;height:1981;visibility:visible;mso-wrap-style:square;v-text-anchor:middle" o:gfxdata="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" adj="17471" fillcolor="#a8d08d [1945]" strokecolor="#538135 [2409]" strokeweight="1pt"/>
+                      <v:shape id="Arrow: Right 31" o:spid="_x0000_s1028" type="#_x0000_t13" style="position:absolute;left:29856;width:5181;height:1981;visibility:visible;mso-wrap-style:square;v-text-anchor:middle" o:gfxdata="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" adj="17471" fillcolor="#a8d08d [1945]" strokecolor="#538135 [2409]" strokeweight="1pt"/>
+                      <v:shape id="Arrow: Bent 33" o:spid="_x0000_s1029" style="position:absolute;left:5434;top:2095;width:39662;height:3429;rotation:180;visibility:visible;mso-wrap-style:square;v-text-anchor:middle" coordsize="3966210,342900" o:gfxdata="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" path="m,342900l,183856c,101003,67166,33837,150019,33837r3730466,l3880485,r85725,76700l3880485,153400r,-33838l150019,119562v-35509,,-64294,28785,-64294,64294l85725,342900,,342900xe" fillcolor="#a8d08d [1945]" strokecolor="#538135 [2409]" strokeweight="1pt">
+                        <v:stroke joinstyle="miter"/>
+                        <v:path arrowok="t" o:connecttype="custom" o:connectlocs="0,342900;0,183856;150019,33837;3880485,33837;3880485,0;3966210,76700;3880485,153400;3880485,119562;150019,119562;85725,183856;85725,342900;0,342900" o:connectangles="0,0,0,0,0,0,0,0,0,0,0,0"/>
+                      </v:shape>
+                      <v:shape id="Arrow: Bent 34" o:spid="_x0000_s1030" style="position:absolute;left:1653;top:2657;width:2936;height:6242;rotation:90;flip:x;visibility:visible;mso-wrap-style:square;v-text-anchor:middle" coordsize="293687,624205" o:gfxdata="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" path="m,624205l,173731c,106456,54538,51918,121813,51918r65078,l186891,,293687,94755,186891,189510r,-51918l121813,137592v-19958,,-36138,16180,-36138,36138c85675,323888,85674,474047,85674,624205l,624205xe" fillcolor="#a8d08d [1945]" strokecolor="#538135 [2409]" strokeweight="1pt">
+                        <v:stroke joinstyle="miter"/>
+                        <v:path arrowok="t" o:connecttype="custom" o:connectlocs="0,624205;0,173731;121813,51918;186891,51918;186891,0;293687,94755;186891,189510;186891,137592;121813,137592;85675,173730;85674,624205;0,624205" o:connectangles="0,0,0,0,0,0,0,0,0,0,0,0"/>
+                      </v:shape>
+                      <v:shape id="Arrow: Right 35" o:spid="_x0000_s1031" type="#_x0000_t13" style="position:absolute;left:12482;top:15925;width:5182;height:1982;visibility:visible;mso-wrap-style:square;v-text-anchor:middle" o:gfxdata="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" adj="17471" fillcolor="#a8d08d [1945]" strokecolor="#538135 [2409]" strokeweight="1pt"/>
+                    </v:group>
+                  </w:pict>
+                </mc:Fallback>
+              </mc:AlternateContent>
+            </w:r>
+            <w:r>
+              <w:rPr>
+                <w:rFonts w:ascii="Tw Cen MT" w:hAnsi="Tw Cen MT"/>
+              </w:rPr>
+              <w:drawing>
+                <wp:inline distT="0" distB="0" distL="0" distR="0" wp14:anchorId="552E7106" wp14:editId="27646805">
+                  <wp:extent cx="1857634" cy="1562318"/>
+                  <wp:effectExtent l="0" t="0" r="9525" b="0"/>
+                  <wp:docPr id="5" name="Picture 5"/>
+                  <wp:cNvGraphicFramePr>
+                    <a:graphicFrameLocks xmlns:a="http://schemas.openxmlformats.org/drawingml/2006/main" noChangeAspect="1"/>
+                  </wp:cNvGraphicFramePr>
+                  <a:graphic xmlns:a="http://schemas.openxmlformats.org/drawingml/2006/main">
+                    <a:graphicData uri="http://schemas.openxmlformats.org/drawingml/2006/picture">
+                      <pic:pic xmlns:pic="http://schemas.openxmlformats.org/drawingml/2006/picture">
+                        <pic:nvPicPr>
+                          <pic:cNvPr id="1" name=""/>
+                          <pic:cNvPicPr/>
+                        </pic:nvPicPr>
+                        <pic:blipFill>
+                          <a:blip r:embed="rId23"/>
+                          <a:stretch>
+                            <a:fillRect/>
+                          </a:stretch>
+                        </pic:blipFill>
+                        <pic:spPr>
+                          <a:xfrm>
+                            <a:off x="0" y="0"/>
+                            <a:ext cx="1857634" cy="1562318"/>
+                          </a:xfrm>
+                          <a:prstGeom prst="rect">
+                            <a:avLst/>
+                          </a:prstGeom>
+                        </pic:spPr>
+                      </pic:pic>
+                    </a:graphicData>
+                  </a:graphic>
+                </wp:inline>
+              </w:drawing>
+            </w:r>
+            <w:r>
+              <w:rPr>
+                <w:rFonts w:ascii="Tw Cen MT" w:hAnsi="Tw Cen MT"/>
+              </w:rPr>
+              <w:drawing>
+                <wp:inline distT="0" distB="0" distL="0" distR="0" wp14:anchorId="77B73936" wp14:editId="51F74C9A">
+                  <wp:extent cx="1752845" cy="1552792"/>
+                  <wp:effectExtent l="0" t="0" r="0" b="9525"/>
+                  <wp:docPr id="19" name="Picture 19"/>
+                  <wp:cNvGraphicFramePr>
+                    <a:graphicFrameLocks xmlns:a="http://schemas.openxmlformats.org/drawingml/2006/main" noChangeAspect="1"/>
+                  </wp:cNvGraphicFramePr>
+                  <a:graphic xmlns:a="http://schemas.openxmlformats.org/drawingml/2006/main">
+                    <a:graphicData uri="http://schemas.openxmlformats.org/drawingml/2006/picture">
+                      <pic:pic xmlns:pic="http://schemas.openxmlformats.org/drawingml/2006/picture">
+                        <pic:nvPicPr>
+                          <pic:cNvPr id="1" name=""/>
+                          <pic:cNvPicPr/>
+                        </pic:nvPicPr>
+                        <pic:blipFill>
+                          <a:blip r:embed="rId24"/>
+                          <a:stretch>
+                            <a:fillRect/>
+                          </a:stretch>
+                        </pic:blipFill>
+                        <pic:spPr>
+                          <a:xfrm>
+                            <a:off x="0" y="0"/>
+                            <a:ext cx="1752845" cy="1552792"/>
+                          </a:xfrm>
+                          <a:prstGeom prst="rect">
+                            <a:avLst/>
+                          </a:prstGeom>
+                        </pic:spPr>
+                      </pic:pic>
+                    </a:graphicData>
+                  </a:graphic>
+                </wp:inline>
+              </w:drawing>
+            </w:r>
+            <w:r>
+              <w:rPr>
+                <w:rFonts w:ascii="Tw Cen MT" w:hAnsi="Tw Cen MT"/>
+              </w:rPr>
+              <w:drawing>
+                <wp:inline distT="0" distB="0" distL="0" distR="0" wp14:anchorId="5E8C61E5" wp14:editId="1742800C">
+                  <wp:extent cx="1848108" cy="1552792"/>
+                  <wp:effectExtent l="0" t="0" r="0" b="9525"/>
+                  <wp:docPr id="20" name="Picture 20"/>
+                  <wp:cNvGraphicFramePr>
+                    <a:graphicFrameLocks xmlns:a="http://schemas.openxmlformats.org/drawingml/2006/main" noChangeAspect="1"/>
+                  </wp:cNvGraphicFramePr>
+                  <a:graphic xmlns:a="http://schemas.openxmlformats.org/drawingml/2006/main">
+                    <a:graphicData uri="http://schemas.openxmlformats.org/drawingml/2006/picture">
+                      <pic:pic xmlns:pic="http://schemas.openxmlformats.org/drawingml/2006/picture">
+                        <pic:nvPicPr>
+                          <pic:cNvPr id="1" name=""/>
+                          <pic:cNvPicPr/>
+                        </pic:nvPicPr>
+                        <pic:blipFill>
+                          <a:blip r:embed="rId25"/>
+                          <a:stretch>
+                            <a:fillRect/>
+                          </a:stretch>
+                        </pic:blipFill>
+                        <pic:spPr>
+                          <a:xfrm>
+                            <a:off x="0" y="0"/>
+                            <a:ext cx="1848108" cy="1552792"/>
+                          </a:xfrm>
+                          <a:prstGeom prst="rect">
+                            <a:avLst/>
+                          </a:prstGeom>
+                        </pic:spPr>
+                      </pic:pic>
+                    </a:graphicData>
+                  </a:graphic>
+                </wp:inline>
+              </w:drawing>
+            </w:r>
+          </w:p>
+        </w:tc>
+      </w:tr>
+      <w:tr>
+        <w:tc>
+          <w:tcPr>
+            <w:tcW w:w="9350" w:type="dxa"/>
+          </w:tcPr>
+          <w:p>
+            <w:pPr>
+              <w:pStyle w:val="NormalWeb"/>
+              <w:spacing w:after="0"/>
+              <w:jc w:val="both"/>
+              <w:rPr>
+                <w:rFonts w:ascii="Tw Cen MT" w:hAnsi="Tw Cen MT"/>
+              </w:rPr>
+            </w:pPr>
+            <w:r>
+              <w:rPr>
+                <w:rFonts w:ascii="Tw Cen MT" w:hAnsi="Tw Cen MT"/>
+              </w:rPr>
+              <w:drawing>
+                <wp:inline distT="0" distB="0" distL="0" distR="0" wp14:anchorId="3E9DBC15" wp14:editId="6D370680">
+                  <wp:extent cx="1829055" cy="1495634"/>
+                  <wp:effectExtent l="0" t="0" r="0" b="9525"/>
+                  <wp:docPr id="25" name="Picture 25"/>
+                  <wp:cNvGraphicFramePr>
+                    <a:graphicFrameLocks xmlns:a="http://schemas.openxmlformats.org/drawingml/2006/main" noChangeAspect="1"/>
+                  </wp:cNvGraphicFramePr>
+                  <a:graphic xmlns:a="http://schemas.openxmlformats.org/drawingml/2006/main">
+                    <a:graphicData uri="http://schemas.openxmlformats.org/drawingml/2006/picture">
+                      <pic:pic xmlns:pic="http://schemas.openxmlformats.org/drawingml/2006/picture">
+                        <pic:nvPicPr>
+                          <pic:cNvPr id="1" name=""/>
+                          <pic:cNvPicPr/>
+                        </pic:nvPicPr>
+                        <pic:blipFill>
+                          <a:blip r:embed="rId26"/>
+                          <a:stretch>
+                            <a:fillRect/>
+                          </a:stretch>
+                        </pic:blipFill>
+                        <pic:spPr>
+                          <a:xfrm>
+                            <a:off x="0" y="0"/>
+                            <a:ext cx="1829055" cy="1495634"/>
+                          </a:xfrm>
+                          <a:prstGeom prst="rect">
+                            <a:avLst/>
+                          </a:prstGeom>
+                        </pic:spPr>
+                      </pic:pic>
+                    </a:graphicData>
+                  </a:graphic>
+                </wp:inline>
+              </w:drawing>
+            </w:r>
+            <w:r>
+              <w:rPr>
+                <w:rFonts w:ascii="Tw Cen MT" w:hAnsi="Tw Cen MT"/>
+              </w:rPr>
+              <w:drawing>
+                <wp:inline distT="0" distB="0" distL="0" distR="0" wp14:anchorId="2FBAFFCC" wp14:editId="73015AE7">
+                  <wp:extent cx="1810003" cy="1552792"/>
+                  <wp:effectExtent l="0" t="0" r="0" b="9525"/>
+                  <wp:docPr id="29" name="Picture 29"/>
+                  <wp:cNvGraphicFramePr>
+                    <a:graphicFrameLocks xmlns:a="http://schemas.openxmlformats.org/drawingml/2006/main" noChangeAspect="1"/>
+                  </wp:cNvGraphicFramePr>
+                  <a:graphic xmlns:a="http://schemas.openxmlformats.org/drawingml/2006/main">
+                    <a:graphicData uri="http://schemas.openxmlformats.org/drawingml/2006/picture">
+                      <pic:pic xmlns:pic="http://schemas.openxmlformats.org/drawingml/2006/picture">
+                        <pic:nvPicPr>
+                          <pic:cNvPr id="1" name=""/>
+                          <pic:cNvPicPr/>
+                        </pic:nvPicPr>
+                        <pic:blipFill>
+                          <a:blip r:embed="rId27"/>
+                          <a:stretch>
+                            <a:fillRect/>
+                          </a:stretch>
+                        </pic:blipFill>
+                        <pic:spPr>
+                          <a:xfrm>
+                            <a:off x="0" y="0"/>
+                            <a:ext cx="1810003" cy="1552792"/>
+                          </a:xfrm>
+                          <a:prstGeom prst="rect">
+                            <a:avLst/>
+                          </a:prstGeom>
+                        </pic:spPr>
+                      </pic:pic>
+                    </a:graphicData>
+                  </a:graphic>
+                </wp:inline>
+              </w:drawing>
+            </w:r>
+          </w:p>
+        </w:tc>
+      </w:tr>
+    </w:tbl>
+    <w:p>
+      <w:pPr>
+        <w:pStyle w:val="NormalWeb"/>
+        <w:spacing w:after="0"/>
+        <w:jc w:val="both"/>
+        <w:rPr>
+          <w:rFonts w:ascii="Tw Cen MT" w:hAnsi="Tw Cen MT"/>
+        </w:rPr>
+      </w:pPr>
+      <w:r>
+        <w:rPr>
+          <w:rFonts w:ascii="Tw Cen MT" w:hAnsi="Tw Cen MT"/>
+        </w:rPr>
+        <w:t>Regression evaluation takes the form of accuracy scores (R2 values between the predicted and real target variables), or root mean squared errors (RMSE). The results for the various regressions are denoted as follows:</w:t>
+      </w:r>
+    </w:p>
+    <w:p>
+      <w:pPr>
+        <w:pStyle w:val="Caption"/>
+        <w:keepNext/>
+      </w:pPr>
+      <w:r>
+        <w:t xml:space="preserve">Table </w:t>
+      </w:r>
+      <w:fldSimple w:instr=" SEQ Table \* ARABIC ">
+        <w:r>
+          <w:rPr>
+            <w:noProof/>
+          </w:rPr>
+          <w:t>2</w:t>
+        </w:r>
+      </w:fldSimple>
       <w:r>
         <w:t>: Algorithms for Regression for Scaled Parameters and their Scores</w:t>
       </w:r>
@@ -3156,10 +3687,10 @@
         <w:tblLook w:val="04A0" w:firstRow="1" w:lastRow="0" w:firstColumn="1" w:lastColumn="0" w:noHBand="0" w:noVBand="1"/>
       </w:tblPr>
       <w:tblGrid>
-        <w:gridCol w:w="2747"/>
-        <w:gridCol w:w="2879"/>
-        <w:gridCol w:w="1614"/>
-        <w:gridCol w:w="1264"/>
+        <w:gridCol w:w="2888"/>
+        <w:gridCol w:w="2640"/>
+        <w:gridCol w:w="1665"/>
+        <w:gridCol w:w="1311"/>
         <w:gridCol w:w="836"/>
       </w:tblGrid>
       <w:tr>
@@ -3456,7 +3987,6 @@
                 <w:szCs w:val="16"/>
                 <w:lang w:eastAsia="en-CA"/>
               </w:rPr>
-              <w:lastRenderedPageBreak/>
               <w:t>Ordinary Least Squares</w:t>
             </w:r>
           </w:p>
@@ -3537,7 +4067,17 @@
                 <w:szCs w:val="16"/>
                 <w:lang w:eastAsia="en-CA"/>
               </w:rPr>
-              <w:t>0.098</w:t>
+              <w:t>0.</w:t>
+            </w:r>
+            <w:r>
+              <w:rPr>
+                <w:rFonts w:ascii="Arial" w:eastAsia="Times New Roman" w:hAnsi="Arial" w:cs="Arial"/>
+                <w:color w:val="000000"/>
+                <w:sz w:val="16"/>
+                <w:szCs w:val="16"/>
+                <w:lang w:eastAsia="en-CA"/>
+              </w:rPr>
+              <w:t>975</w:t>
             </w:r>
           </w:p>
         </w:tc>
@@ -3576,7 +4116,17 @@
                 <w:szCs w:val="16"/>
                 <w:lang w:eastAsia="en-CA"/>
               </w:rPr>
-              <w:t>0.098</w:t>
+              <w:t>0.</w:t>
+            </w:r>
+            <w:r>
+              <w:rPr>
+                <w:rFonts w:ascii="Arial" w:eastAsia="Times New Roman" w:hAnsi="Arial" w:cs="Arial"/>
+                <w:color w:val="000000"/>
+                <w:sz w:val="16"/>
+                <w:szCs w:val="16"/>
+                <w:lang w:eastAsia="en-CA"/>
+              </w:rPr>
+              <w:t>957</w:t>
             </w:r>
           </w:p>
         </w:tc>
@@ -3615,7 +4165,7 @@
                 <w:szCs w:val="16"/>
                 <w:lang w:eastAsia="en-CA"/>
               </w:rPr>
-              <w:t>2789.5</w:t>
+              <w:t>14944.3</w:t>
             </w:r>
           </w:p>
         </w:tc>
@@ -3700,7 +4250,7 @@
                 <w:szCs w:val="16"/>
                 <w:lang w:eastAsia="en-CA"/>
               </w:rPr>
-              <w:t xml:space="preserve">alpha = 0.001, </w:t>
+              <w:t xml:space="preserve">alpha = 0.1, </w:t>
             </w:r>
             <w:proofErr w:type="spellStart"/>
             <w:r>
@@ -3765,7 +4315,17 @@
                 <w:szCs w:val="16"/>
                 <w:lang w:eastAsia="en-CA"/>
               </w:rPr>
-              <w:t>0.098</w:t>
+              <w:t>0.</w:t>
+            </w:r>
+            <w:r>
+              <w:rPr>
+                <w:rFonts w:ascii="Arial" w:eastAsia="Times New Roman" w:hAnsi="Arial" w:cs="Arial"/>
+                <w:color w:val="000000"/>
+                <w:sz w:val="16"/>
+                <w:szCs w:val="16"/>
+                <w:lang w:eastAsia="en-CA"/>
+              </w:rPr>
+              <w:t>975</w:t>
             </w:r>
           </w:p>
         </w:tc>
@@ -3804,7 +4364,17 @@
                 <w:szCs w:val="16"/>
                 <w:lang w:eastAsia="en-CA"/>
               </w:rPr>
-              <w:t>0.098</w:t>
+              <w:t>0.</w:t>
+            </w:r>
+            <w:r>
+              <w:rPr>
+                <w:rFonts w:ascii="Arial" w:eastAsia="Times New Roman" w:hAnsi="Arial" w:cs="Arial"/>
+                <w:color w:val="000000"/>
+                <w:sz w:val="16"/>
+                <w:szCs w:val="16"/>
+                <w:lang w:eastAsia="en-CA"/>
+              </w:rPr>
+              <w:t>957</w:t>
             </w:r>
           </w:p>
         </w:tc>
@@ -3843,7 +4413,37 @@
                 <w:szCs w:val="16"/>
                 <w:lang w:eastAsia="en-CA"/>
               </w:rPr>
-              <w:t>2789.5</w:t>
+              <w:t>1494</w:t>
+            </w:r>
+            <w:r>
+              <w:rPr>
+                <w:rFonts w:ascii="Arial" w:eastAsia="Times New Roman" w:hAnsi="Arial" w:cs="Arial"/>
+                <w:color w:val="000000"/>
+                <w:sz w:val="16"/>
+                <w:szCs w:val="16"/>
+                <w:lang w:eastAsia="en-CA"/>
+              </w:rPr>
+              <w:t>3</w:t>
+            </w:r>
+            <w:r>
+              <w:rPr>
+                <w:rFonts w:ascii="Arial" w:eastAsia="Times New Roman" w:hAnsi="Arial" w:cs="Arial"/>
+                <w:color w:val="000000"/>
+                <w:sz w:val="16"/>
+                <w:szCs w:val="16"/>
+                <w:lang w:eastAsia="en-CA"/>
+              </w:rPr>
+              <w:t>.</w:t>
+            </w:r>
+            <w:r>
+              <w:rPr>
+                <w:rFonts w:ascii="Arial" w:eastAsia="Times New Roman" w:hAnsi="Arial" w:cs="Arial"/>
+                <w:color w:val="000000"/>
+                <w:sz w:val="16"/>
+                <w:szCs w:val="16"/>
+                <w:lang w:eastAsia="en-CA"/>
+              </w:rPr>
+              <w:t>0</w:t>
             </w:r>
           </w:p>
         </w:tc>
@@ -3928,7 +4528,27 @@
                 <w:szCs w:val="16"/>
                 <w:lang w:eastAsia="en-CA"/>
               </w:rPr>
-              <w:t xml:space="preserve">alpha = 0.001, </w:t>
+              <w:t>alpha = 0</w:t>
+            </w:r>
+            <w:r>
+              <w:rPr>
+                <w:rFonts w:ascii="Arial" w:eastAsia="Times New Roman" w:hAnsi="Arial" w:cs="Arial"/>
+                <w:color w:val="000000"/>
+                <w:sz w:val="16"/>
+                <w:szCs w:val="16"/>
+                <w:lang w:eastAsia="en-CA"/>
+              </w:rPr>
+              <w:t>.</w:t>
+            </w:r>
+            <w:r>
+              <w:rPr>
+                <w:rFonts w:ascii="Arial" w:eastAsia="Times New Roman" w:hAnsi="Arial" w:cs="Arial"/>
+                <w:color w:val="000000"/>
+                <w:sz w:val="16"/>
+                <w:szCs w:val="16"/>
+                <w:lang w:eastAsia="en-CA"/>
+              </w:rPr>
+              <w:t xml:space="preserve">1, </w:t>
             </w:r>
             <w:proofErr w:type="spellStart"/>
             <w:r>
@@ -3990,7 +4610,17 @@
                 <w:szCs w:val="16"/>
                 <w:lang w:eastAsia="en-CA"/>
               </w:rPr>
-              <w:t>0.098</w:t>
+              <w:t>0.</w:t>
+            </w:r>
+            <w:r>
+              <w:rPr>
+                <w:rFonts w:ascii="Arial" w:eastAsia="Times New Roman" w:hAnsi="Arial" w:cs="Arial"/>
+                <w:color w:val="000000"/>
+                <w:sz w:val="16"/>
+                <w:szCs w:val="16"/>
+                <w:lang w:eastAsia="en-CA"/>
+              </w:rPr>
+              <w:t>975</w:t>
             </w:r>
           </w:p>
         </w:tc>
@@ -4030,7 +4660,17 @@
                 <w:szCs w:val="16"/>
                 <w:lang w:eastAsia="en-CA"/>
               </w:rPr>
-              <w:t>0.098</w:t>
+              <w:t>0.</w:t>
+            </w:r>
+            <w:r>
+              <w:rPr>
+                <w:rFonts w:ascii="Arial" w:eastAsia="Times New Roman" w:hAnsi="Arial" w:cs="Arial"/>
+                <w:color w:val="000000"/>
+                <w:sz w:val="16"/>
+                <w:szCs w:val="16"/>
+                <w:lang w:eastAsia="en-CA"/>
+              </w:rPr>
+              <w:t>958</w:t>
             </w:r>
           </w:p>
         </w:tc>
@@ -4070,7 +4710,17 @@
                 <w:szCs w:val="16"/>
                 <w:lang w:eastAsia="en-CA"/>
               </w:rPr>
-              <w:t>2789.5</w:t>
+              <w:t>14</w:t>
+            </w:r>
+            <w:r>
+              <w:rPr>
+                <w:rFonts w:ascii="Arial" w:eastAsia="Times New Roman" w:hAnsi="Arial" w:cs="Arial"/>
+                <w:color w:val="000000"/>
+                <w:sz w:val="16"/>
+                <w:szCs w:val="16"/>
+                <w:lang w:eastAsia="en-CA"/>
+              </w:rPr>
+              <w:t>891.8</w:t>
             </w:r>
           </w:p>
         </w:tc>
@@ -4234,7 +4884,17 @@
                 <w:szCs w:val="16"/>
                 <w:lang w:eastAsia="en-CA"/>
               </w:rPr>
-              <w:t>0.091</w:t>
+              <w:t>0.</w:t>
+            </w:r>
+            <w:r>
+              <w:rPr>
+                <w:rFonts w:ascii="Arial" w:eastAsia="Times New Roman" w:hAnsi="Arial" w:cs="Arial"/>
+                <w:color w:val="000000"/>
+                <w:sz w:val="16"/>
+                <w:szCs w:val="16"/>
+                <w:lang w:eastAsia="en-CA"/>
+              </w:rPr>
+              <w:t>974</w:t>
             </w:r>
           </w:p>
         </w:tc>
@@ -4273,7 +4933,17 @@
                 <w:szCs w:val="16"/>
                 <w:lang w:eastAsia="en-CA"/>
               </w:rPr>
-              <w:t>0.089</w:t>
+              <w:t>0.</w:t>
+            </w:r>
+            <w:r>
+              <w:rPr>
+                <w:rFonts w:ascii="Arial" w:eastAsia="Times New Roman" w:hAnsi="Arial" w:cs="Arial"/>
+                <w:color w:val="000000"/>
+                <w:sz w:val="16"/>
+                <w:szCs w:val="16"/>
+                <w:lang w:eastAsia="en-CA"/>
+              </w:rPr>
+              <w:t>960</w:t>
             </w:r>
           </w:p>
         </w:tc>
@@ -4312,7 +4982,7 @@
                 <w:szCs w:val="16"/>
                 <w:lang w:eastAsia="en-CA"/>
               </w:rPr>
-              <w:t>2803.0</w:t>
+              <w:t>14420.6</w:t>
             </w:r>
           </w:p>
         </w:tc>
@@ -4436,7 +5106,17 @@
                 <w:szCs w:val="16"/>
                 <w:lang w:eastAsia="en-CA"/>
               </w:rPr>
-              <w:t>-0.236</w:t>
+              <w:t>-0.</w:t>
+            </w:r>
+            <w:r>
+              <w:rPr>
+                <w:rFonts w:ascii="Arial" w:eastAsia="Times New Roman" w:hAnsi="Arial" w:cs="Arial"/>
+                <w:color w:val="000000"/>
+                <w:sz w:val="16"/>
+                <w:szCs w:val="16"/>
+                <w:lang w:eastAsia="en-CA"/>
+              </w:rPr>
+              <w:t>879</w:t>
             </w:r>
           </w:p>
         </w:tc>
@@ -4475,7 +5155,17 @@
                 <w:szCs w:val="16"/>
                 <w:lang w:eastAsia="en-CA"/>
               </w:rPr>
-              <w:t>-0.237</w:t>
+              <w:t>-0.</w:t>
+            </w:r>
+            <w:r>
+              <w:rPr>
+                <w:rFonts w:ascii="Arial" w:eastAsia="Times New Roman" w:hAnsi="Arial" w:cs="Arial"/>
+                <w:color w:val="000000"/>
+                <w:sz w:val="16"/>
+                <w:szCs w:val="16"/>
+                <w:lang w:eastAsia="en-CA"/>
+              </w:rPr>
+              <w:t>880</w:t>
             </w:r>
           </w:p>
         </w:tc>
@@ -4514,7 +5204,7 @@
                 <w:szCs w:val="16"/>
                 <w:lang w:eastAsia="en-CA"/>
               </w:rPr>
-              <w:t>3266.5</w:t>
+              <w:t>99098.3</w:t>
             </w:r>
           </w:p>
         </w:tc>
@@ -4638,7 +5328,17 @@
                 <w:szCs w:val="16"/>
                 <w:lang w:eastAsia="en-CA"/>
               </w:rPr>
-              <w:t>0.060</w:t>
+              <w:t>0.06</w:t>
+            </w:r>
+            <w:r>
+              <w:rPr>
+                <w:rFonts w:ascii="Arial" w:eastAsia="Times New Roman" w:hAnsi="Arial" w:cs="Arial"/>
+                <w:color w:val="000000"/>
+                <w:sz w:val="16"/>
+                <w:szCs w:val="16"/>
+                <w:lang w:eastAsia="en-CA"/>
+              </w:rPr>
+              <w:t>9</w:t>
             </w:r>
           </w:p>
         </w:tc>
@@ -4677,7 +5377,27 @@
                 <w:szCs w:val="16"/>
                 <w:lang w:eastAsia="en-CA"/>
               </w:rPr>
-              <w:t>0.064</w:t>
+              <w:t>0.0</w:t>
+            </w:r>
+            <w:r>
+              <w:rPr>
+                <w:rFonts w:ascii="Arial" w:eastAsia="Times New Roman" w:hAnsi="Arial" w:cs="Arial"/>
+                <w:color w:val="000000"/>
+                <w:sz w:val="16"/>
+                <w:szCs w:val="16"/>
+                <w:lang w:eastAsia="en-CA"/>
+              </w:rPr>
+              <w:t>8</w:t>
+            </w:r>
+            <w:r>
+              <w:rPr>
+                <w:rFonts w:ascii="Arial" w:eastAsia="Times New Roman" w:hAnsi="Arial" w:cs="Arial"/>
+                <w:color w:val="000000"/>
+                <w:sz w:val="16"/>
+                <w:szCs w:val="16"/>
+                <w:lang w:eastAsia="en-CA"/>
+              </w:rPr>
+              <w:t>4</w:t>
             </w:r>
           </w:p>
         </w:tc>
@@ -4716,7 +5436,7 @@
                 <w:szCs w:val="16"/>
                 <w:lang w:eastAsia="en-CA"/>
               </w:rPr>
-              <w:t>2842.2</w:t>
+              <w:t>69161.4</w:t>
             </w:r>
           </w:p>
         </w:tc>
@@ -4854,7 +5574,17 @@
                 <w:szCs w:val="16"/>
                 <w:lang w:eastAsia="en-CA"/>
               </w:rPr>
-              <w:t>0.861</w:t>
+              <w:t>0.</w:t>
+            </w:r>
+            <w:r>
+              <w:rPr>
+                <w:rFonts w:ascii="Arial" w:eastAsia="Times New Roman" w:hAnsi="Arial" w:cs="Arial"/>
+                <w:color w:val="000000"/>
+                <w:sz w:val="16"/>
+                <w:szCs w:val="16"/>
+                <w:lang w:eastAsia="en-CA"/>
+              </w:rPr>
+              <w:t>999</w:t>
             </w:r>
           </w:p>
         </w:tc>
@@ -4893,7 +5623,7 @@
                 <w:szCs w:val="16"/>
                 <w:lang w:eastAsia="en-CA"/>
               </w:rPr>
-              <w:t>-0.139</w:t>
+              <w:t>0.963</w:t>
             </w:r>
           </w:p>
         </w:tc>
@@ -4932,7 +5662,7 @@
                 <w:szCs w:val="16"/>
                 <w:lang w:eastAsia="en-CA"/>
               </w:rPr>
-              <w:t>3134.8</w:t>
+              <w:t>13856.4</w:t>
             </w:r>
           </w:p>
         </w:tc>
@@ -5096,7 +5826,17 @@
                 <w:szCs w:val="16"/>
                 <w:lang w:eastAsia="en-CA"/>
               </w:rPr>
-              <w:t>0.947</w:t>
+              <w:t>0.9</w:t>
+            </w:r>
+            <w:r>
+              <w:rPr>
+                <w:rFonts w:ascii="Arial" w:eastAsia="Times New Roman" w:hAnsi="Arial" w:cs="Arial"/>
+                <w:color w:val="000000"/>
+                <w:sz w:val="16"/>
+                <w:szCs w:val="16"/>
+                <w:lang w:eastAsia="en-CA"/>
+              </w:rPr>
+              <w:t>97</w:t>
             </w:r>
           </w:p>
         </w:tc>
@@ -5135,7 +5875,17 @@
                 <w:szCs w:val="16"/>
                 <w:lang w:eastAsia="en-CA"/>
               </w:rPr>
-              <w:t>0.428</w:t>
+              <w:t>0.</w:t>
+            </w:r>
+            <w:r>
+              <w:rPr>
+                <w:rFonts w:ascii="Arial" w:eastAsia="Times New Roman" w:hAnsi="Arial" w:cs="Arial"/>
+                <w:color w:val="000000"/>
+                <w:sz w:val="16"/>
+                <w:szCs w:val="16"/>
+                <w:lang w:eastAsia="en-CA"/>
+              </w:rPr>
+              <w:t>984</w:t>
             </w:r>
           </w:p>
         </w:tc>
@@ -5174,491 +5924,7 @@
                 <w:szCs w:val="16"/>
                 <w:lang w:eastAsia="en-CA"/>
               </w:rPr>
-              <w:t>2221.3</w:t>
-            </w:r>
-          </w:p>
-        </w:tc>
-      </w:tr>
-      <w:tr>
-        <w:trPr>
-          <w:trHeight w:val="20"/>
-        </w:trPr>
-        <w:tc>
-          <w:tcPr>
-            <w:tcW w:w="0" w:type="auto"/>
-            <w:tcBorders>
-              <w:top w:val="single" w:sz="8" w:space="0" w:color="000000"/>
-              <w:left w:val="single" w:sz="8" w:space="0" w:color="000000"/>
-              <w:bottom w:val="single" w:sz="8" w:space="0" w:color="000000"/>
-              <w:right w:val="single" w:sz="8" w:space="0" w:color="000000"/>
-            </w:tcBorders>
-            <w:tcMar>
-              <w:top w:w="100" w:type="dxa"/>
-              <w:left w:w="100" w:type="dxa"/>
-              <w:bottom w:w="100" w:type="dxa"/>
-              <w:right w:w="100" w:type="dxa"/>
-            </w:tcMar>
-            <w:hideMark/>
-          </w:tcPr>
-          <w:p>
-            <w:pPr>
-              <w:spacing w:after="0" w:line="240" w:lineRule="auto"/>
-              <w:rPr>
-                <w:rFonts w:ascii="Times New Roman" w:eastAsia="Times New Roman" w:hAnsi="Times New Roman" w:cs="Times New Roman"/>
-                <w:sz w:val="24"/>
-                <w:szCs w:val="24"/>
-                <w:lang w:eastAsia="en-CA"/>
-              </w:rPr>
-            </w:pPr>
-            <w:r>
-              <w:rPr>
-                <w:rFonts w:ascii="Arial" w:eastAsia="Times New Roman" w:hAnsi="Arial" w:cs="Arial"/>
-                <w:color w:val="000000"/>
-                <w:sz w:val="16"/>
-                <w:szCs w:val="16"/>
-                <w:lang w:eastAsia="en-CA"/>
-              </w:rPr>
-              <w:t>Gradient Boosting Regression</w:t>
-            </w:r>
-          </w:p>
-        </w:tc>
-        <w:tc>
-          <w:tcPr>
-            <w:tcW w:w="0" w:type="auto"/>
-            <w:tcBorders>
-              <w:top w:val="single" w:sz="8" w:space="0" w:color="000000"/>
-              <w:left w:val="single" w:sz="8" w:space="0" w:color="000000"/>
-              <w:bottom w:val="single" w:sz="8" w:space="0" w:color="000000"/>
-              <w:right w:val="single" w:sz="8" w:space="0" w:color="000000"/>
-            </w:tcBorders>
-            <w:tcMar>
-              <w:top w:w="100" w:type="dxa"/>
-              <w:left w:w="100" w:type="dxa"/>
-              <w:bottom w:w="100" w:type="dxa"/>
-              <w:right w:w="100" w:type="dxa"/>
-            </w:tcMar>
-            <w:hideMark/>
-          </w:tcPr>
-          <w:p>
-            <w:pPr>
-              <w:spacing w:after="0" w:line="240" w:lineRule="auto"/>
-              <w:rPr>
-                <w:rFonts w:ascii="Times New Roman" w:eastAsia="Times New Roman" w:hAnsi="Times New Roman" w:cs="Times New Roman"/>
-                <w:sz w:val="24"/>
-                <w:szCs w:val="24"/>
-                <w:lang w:eastAsia="en-CA"/>
-              </w:rPr>
-            </w:pPr>
-            <w:proofErr w:type="spellStart"/>
-            <w:r>
-              <w:rPr>
-                <w:rFonts w:ascii="Arial" w:eastAsia="Times New Roman" w:hAnsi="Arial" w:cs="Arial"/>
-                <w:i/>
-                <w:iCs/>
-                <w:color w:val="000000"/>
-                <w:sz w:val="16"/>
-                <w:szCs w:val="16"/>
-                <w:lang w:eastAsia="en-CA"/>
-              </w:rPr>
-              <w:t>max_depth</w:t>
-            </w:r>
-            <w:proofErr w:type="spellEnd"/>
-            <w:r>
-              <w:rPr>
-                <w:rFonts w:ascii="Arial" w:eastAsia="Times New Roman" w:hAnsi="Arial" w:cs="Arial"/>
-                <w:i/>
-                <w:iCs/>
-                <w:color w:val="000000"/>
-                <w:sz w:val="16"/>
-                <w:szCs w:val="16"/>
-                <w:lang w:eastAsia="en-CA"/>
-              </w:rPr>
-              <w:t xml:space="preserve">=20, </w:t>
-            </w:r>
-            <w:proofErr w:type="spellStart"/>
-            <w:r>
-              <w:rPr>
-                <w:rFonts w:ascii="Arial" w:eastAsia="Times New Roman" w:hAnsi="Arial" w:cs="Arial"/>
-                <w:i/>
-                <w:iCs/>
-                <w:color w:val="000000"/>
-                <w:sz w:val="16"/>
-                <w:szCs w:val="16"/>
-                <w:lang w:eastAsia="en-CA"/>
-              </w:rPr>
-              <w:t>n_estimators</w:t>
-            </w:r>
-            <w:proofErr w:type="spellEnd"/>
-            <w:r>
-              <w:rPr>
-                <w:rFonts w:ascii="Arial" w:eastAsia="Times New Roman" w:hAnsi="Arial" w:cs="Arial"/>
-                <w:i/>
-                <w:iCs/>
-                <w:color w:val="000000"/>
-                <w:sz w:val="16"/>
-                <w:szCs w:val="16"/>
-                <w:lang w:eastAsia="en-CA"/>
-              </w:rPr>
-              <w:t xml:space="preserve">=50, </w:t>
-            </w:r>
-            <w:proofErr w:type="spellStart"/>
-            <w:r>
-              <w:rPr>
-                <w:rFonts w:ascii="Arial" w:eastAsia="Times New Roman" w:hAnsi="Arial" w:cs="Arial"/>
-                <w:i/>
-                <w:iCs/>
-                <w:color w:val="000000"/>
-                <w:sz w:val="16"/>
-                <w:szCs w:val="16"/>
-                <w:lang w:eastAsia="en-CA"/>
-              </w:rPr>
-              <w:t>learning_rate</w:t>
-            </w:r>
-            <w:proofErr w:type="spellEnd"/>
-            <w:r>
-              <w:rPr>
-                <w:rFonts w:ascii="Arial" w:eastAsia="Times New Roman" w:hAnsi="Arial" w:cs="Arial"/>
-                <w:i/>
-                <w:iCs/>
-                <w:color w:val="000000"/>
-                <w:sz w:val="16"/>
-                <w:szCs w:val="16"/>
-                <w:lang w:eastAsia="en-CA"/>
-              </w:rPr>
-              <w:t>=1</w:t>
-            </w:r>
-          </w:p>
-        </w:tc>
-        <w:tc>
-          <w:tcPr>
-            <w:tcW w:w="0" w:type="auto"/>
-            <w:tcBorders>
-              <w:top w:val="single" w:sz="8" w:space="0" w:color="000000"/>
-              <w:left w:val="single" w:sz="8" w:space="0" w:color="000000"/>
-              <w:bottom w:val="single" w:sz="8" w:space="0" w:color="000000"/>
-              <w:right w:val="single" w:sz="8" w:space="0" w:color="000000"/>
-            </w:tcBorders>
-            <w:tcMar>
-              <w:top w:w="100" w:type="dxa"/>
-              <w:left w:w="100" w:type="dxa"/>
-              <w:bottom w:w="100" w:type="dxa"/>
-              <w:right w:w="100" w:type="dxa"/>
-            </w:tcMar>
-            <w:hideMark/>
-          </w:tcPr>
-          <w:p>
-            <w:pPr>
-              <w:spacing w:after="0" w:line="240" w:lineRule="auto"/>
-              <w:rPr>
-                <w:rFonts w:ascii="Times New Roman" w:eastAsia="Times New Roman" w:hAnsi="Times New Roman" w:cs="Times New Roman"/>
-                <w:sz w:val="24"/>
-                <w:szCs w:val="24"/>
-                <w:lang w:eastAsia="en-CA"/>
-              </w:rPr>
-            </w:pPr>
-            <w:r>
-              <w:rPr>
-                <w:rFonts w:ascii="Arial" w:eastAsia="Times New Roman" w:hAnsi="Arial" w:cs="Arial"/>
-                <w:color w:val="000000"/>
-                <w:sz w:val="16"/>
-                <w:szCs w:val="16"/>
-                <w:lang w:eastAsia="en-CA"/>
-              </w:rPr>
-              <w:t>1.000</w:t>
-            </w:r>
-          </w:p>
-        </w:tc>
-        <w:tc>
-          <w:tcPr>
-            <w:tcW w:w="0" w:type="auto"/>
-            <w:tcBorders>
-              <w:top w:val="single" w:sz="8" w:space="0" w:color="000000"/>
-              <w:left w:val="single" w:sz="8" w:space="0" w:color="000000"/>
-              <w:bottom w:val="single" w:sz="8" w:space="0" w:color="000000"/>
-              <w:right w:val="single" w:sz="8" w:space="0" w:color="000000"/>
-            </w:tcBorders>
-            <w:tcMar>
-              <w:top w:w="100" w:type="dxa"/>
-              <w:left w:w="100" w:type="dxa"/>
-              <w:bottom w:w="100" w:type="dxa"/>
-              <w:right w:w="100" w:type="dxa"/>
-            </w:tcMar>
-            <w:hideMark/>
-          </w:tcPr>
-          <w:p>
-            <w:pPr>
-              <w:spacing w:after="0" w:line="240" w:lineRule="auto"/>
-              <w:rPr>
-                <w:rFonts w:ascii="Times New Roman" w:eastAsia="Times New Roman" w:hAnsi="Times New Roman" w:cs="Times New Roman"/>
-                <w:sz w:val="24"/>
-                <w:szCs w:val="24"/>
-                <w:lang w:eastAsia="en-CA"/>
-              </w:rPr>
-            </w:pPr>
-            <w:r>
-              <w:rPr>
-                <w:rFonts w:ascii="Arial" w:eastAsia="Times New Roman" w:hAnsi="Arial" w:cs="Arial"/>
-                <w:color w:val="000000"/>
-                <w:sz w:val="16"/>
-                <w:szCs w:val="16"/>
-                <w:lang w:eastAsia="en-CA"/>
-              </w:rPr>
-              <w:t>-0.213</w:t>
-            </w:r>
-          </w:p>
-        </w:tc>
-        <w:tc>
-          <w:tcPr>
-            <w:tcW w:w="0" w:type="auto"/>
-            <w:tcBorders>
-              <w:top w:val="single" w:sz="8" w:space="0" w:color="000000"/>
-              <w:left w:val="single" w:sz="8" w:space="0" w:color="000000"/>
-              <w:bottom w:val="single" w:sz="8" w:space="0" w:color="000000"/>
-              <w:right w:val="single" w:sz="8" w:space="0" w:color="000000"/>
-            </w:tcBorders>
-            <w:tcMar>
-              <w:top w:w="100" w:type="dxa"/>
-              <w:left w:w="100" w:type="dxa"/>
-              <w:bottom w:w="100" w:type="dxa"/>
-              <w:right w:w="100" w:type="dxa"/>
-            </w:tcMar>
-            <w:hideMark/>
-          </w:tcPr>
-          <w:p>
-            <w:pPr>
-              <w:spacing w:after="0" w:line="240" w:lineRule="auto"/>
-              <w:rPr>
-                <w:rFonts w:ascii="Times New Roman" w:eastAsia="Times New Roman" w:hAnsi="Times New Roman" w:cs="Times New Roman"/>
-                <w:sz w:val="24"/>
-                <w:szCs w:val="24"/>
-                <w:lang w:eastAsia="en-CA"/>
-              </w:rPr>
-            </w:pPr>
-            <w:r>
-              <w:rPr>
-                <w:rFonts w:ascii="Arial" w:eastAsia="Times New Roman" w:hAnsi="Arial" w:cs="Arial"/>
-                <w:color w:val="000000"/>
-                <w:sz w:val="16"/>
-                <w:szCs w:val="16"/>
-                <w:lang w:eastAsia="en-CA"/>
-              </w:rPr>
-              <w:t>3235.7</w:t>
-            </w:r>
-          </w:p>
-        </w:tc>
-      </w:tr>
-      <w:tr>
-        <w:trPr>
-          <w:trHeight w:val="20"/>
-        </w:trPr>
-        <w:tc>
-          <w:tcPr>
-            <w:tcW w:w="0" w:type="auto"/>
-            <w:tcBorders>
-              <w:top w:val="single" w:sz="8" w:space="0" w:color="000000"/>
-              <w:left w:val="single" w:sz="8" w:space="0" w:color="000000"/>
-              <w:bottom w:val="single" w:sz="8" w:space="0" w:color="000000"/>
-              <w:right w:val="single" w:sz="8" w:space="0" w:color="000000"/>
-            </w:tcBorders>
-            <w:tcMar>
-              <w:top w:w="100" w:type="dxa"/>
-              <w:left w:w="100" w:type="dxa"/>
-              <w:bottom w:w="100" w:type="dxa"/>
-              <w:right w:w="100" w:type="dxa"/>
-            </w:tcMar>
-            <w:hideMark/>
-          </w:tcPr>
-          <w:p>
-            <w:pPr>
-              <w:spacing w:after="0" w:line="240" w:lineRule="auto"/>
-              <w:rPr>
-                <w:rFonts w:ascii="Times New Roman" w:eastAsia="Times New Roman" w:hAnsi="Times New Roman" w:cs="Times New Roman"/>
-                <w:sz w:val="24"/>
-                <w:szCs w:val="24"/>
-                <w:lang w:eastAsia="en-CA"/>
-              </w:rPr>
-            </w:pPr>
-            <w:r>
-              <w:rPr>
-                <w:rFonts w:ascii="Arial" w:eastAsia="Times New Roman" w:hAnsi="Arial" w:cs="Arial"/>
-                <w:color w:val="000000"/>
-                <w:sz w:val="16"/>
-                <w:szCs w:val="16"/>
-                <w:lang w:eastAsia="en-CA"/>
-              </w:rPr>
-              <w:t>k-Nearest Neighbors Regression</w:t>
-            </w:r>
-          </w:p>
-        </w:tc>
-        <w:tc>
-          <w:tcPr>
-            <w:tcW w:w="0" w:type="auto"/>
-            <w:tcBorders>
-              <w:top w:val="single" w:sz="8" w:space="0" w:color="000000"/>
-              <w:left w:val="single" w:sz="8" w:space="0" w:color="000000"/>
-              <w:bottom w:val="single" w:sz="8" w:space="0" w:color="000000"/>
-              <w:right w:val="single" w:sz="8" w:space="0" w:color="000000"/>
-            </w:tcBorders>
-            <w:tcMar>
-              <w:top w:w="100" w:type="dxa"/>
-              <w:left w:w="100" w:type="dxa"/>
-              <w:bottom w:w="100" w:type="dxa"/>
-              <w:right w:w="100" w:type="dxa"/>
-            </w:tcMar>
-            <w:hideMark/>
-          </w:tcPr>
-          <w:p>
-            <w:pPr>
-              <w:spacing w:after="0" w:line="240" w:lineRule="auto"/>
-              <w:rPr>
-                <w:rFonts w:ascii="Times New Roman" w:eastAsia="Times New Roman" w:hAnsi="Times New Roman" w:cs="Times New Roman"/>
-                <w:sz w:val="24"/>
-                <w:szCs w:val="24"/>
-                <w:lang w:eastAsia="en-CA"/>
-              </w:rPr>
-            </w:pPr>
-            <w:proofErr w:type="spellStart"/>
-            <w:r>
-              <w:rPr>
-                <w:rFonts w:ascii="Arial" w:eastAsia="Times New Roman" w:hAnsi="Arial" w:cs="Arial"/>
-                <w:i/>
-                <w:iCs/>
-                <w:color w:val="000000"/>
-                <w:sz w:val="16"/>
-                <w:szCs w:val="16"/>
-                <w:lang w:eastAsia="en-CA"/>
-              </w:rPr>
-              <w:t>n_neighbors</w:t>
-            </w:r>
-            <w:proofErr w:type="spellEnd"/>
-            <w:r>
-              <w:rPr>
-                <w:rFonts w:ascii="Arial" w:eastAsia="Times New Roman" w:hAnsi="Arial" w:cs="Arial"/>
-                <w:i/>
-                <w:iCs/>
-                <w:color w:val="000000"/>
-                <w:sz w:val="16"/>
-                <w:szCs w:val="16"/>
-                <w:lang w:eastAsia="en-CA"/>
-              </w:rPr>
-              <w:t>=5</w:t>
-            </w:r>
-          </w:p>
-        </w:tc>
-        <w:tc>
-          <w:tcPr>
-            <w:tcW w:w="0" w:type="auto"/>
-            <w:tcBorders>
-              <w:top w:val="single" w:sz="8" w:space="0" w:color="000000"/>
-              <w:left w:val="single" w:sz="8" w:space="0" w:color="000000"/>
-              <w:bottom w:val="single" w:sz="8" w:space="0" w:color="000000"/>
-              <w:right w:val="single" w:sz="8" w:space="0" w:color="000000"/>
-            </w:tcBorders>
-            <w:tcMar>
-              <w:top w:w="100" w:type="dxa"/>
-              <w:left w:w="100" w:type="dxa"/>
-              <w:bottom w:w="100" w:type="dxa"/>
-              <w:right w:w="100" w:type="dxa"/>
-            </w:tcMar>
-            <w:hideMark/>
-          </w:tcPr>
-          <w:p>
-            <w:pPr>
-              <w:spacing w:after="0" w:line="240" w:lineRule="auto"/>
-              <w:rPr>
-                <w:rFonts w:ascii="Times New Roman" w:eastAsia="Times New Roman" w:hAnsi="Times New Roman" w:cs="Times New Roman"/>
-                <w:sz w:val="24"/>
-                <w:szCs w:val="24"/>
-                <w:lang w:eastAsia="en-CA"/>
-              </w:rPr>
-            </w:pPr>
-            <w:r>
-              <w:rPr>
-                <w:rFonts w:ascii="Arial" w:eastAsia="Times New Roman" w:hAnsi="Arial" w:cs="Arial"/>
-                <w:color w:val="000000"/>
-                <w:sz w:val="16"/>
-                <w:szCs w:val="16"/>
-                <w:lang w:eastAsia="en-CA"/>
-              </w:rPr>
-              <w:t>0.680</w:t>
-            </w:r>
-          </w:p>
-        </w:tc>
-        <w:tc>
-          <w:tcPr>
-            <w:tcW w:w="0" w:type="auto"/>
-            <w:tcBorders>
-              <w:top w:val="single" w:sz="8" w:space="0" w:color="000000"/>
-              <w:left w:val="single" w:sz="8" w:space="0" w:color="000000"/>
-              <w:bottom w:val="single" w:sz="8" w:space="0" w:color="000000"/>
-              <w:right w:val="single" w:sz="8" w:space="0" w:color="000000"/>
-            </w:tcBorders>
-            <w:tcMar>
-              <w:top w:w="100" w:type="dxa"/>
-              <w:left w:w="100" w:type="dxa"/>
-              <w:bottom w:w="100" w:type="dxa"/>
-              <w:right w:w="100" w:type="dxa"/>
-            </w:tcMar>
-            <w:hideMark/>
-          </w:tcPr>
-          <w:p>
-            <w:pPr>
-              <w:spacing w:after="0" w:line="240" w:lineRule="auto"/>
-              <w:rPr>
-                <w:rFonts w:ascii="Times New Roman" w:eastAsia="Times New Roman" w:hAnsi="Times New Roman" w:cs="Times New Roman"/>
-                <w:sz w:val="24"/>
-                <w:szCs w:val="24"/>
-                <w:lang w:eastAsia="en-CA"/>
-              </w:rPr>
-            </w:pPr>
-            <w:r>
-              <w:rPr>
-                <w:rFonts w:ascii="Arial" w:eastAsia="Times New Roman" w:hAnsi="Arial" w:cs="Arial"/>
-                <w:color w:val="000000"/>
-                <w:sz w:val="16"/>
-                <w:szCs w:val="16"/>
-                <w:lang w:eastAsia="en-CA"/>
-              </w:rPr>
-              <w:t>0.468</w:t>
-            </w:r>
-          </w:p>
-        </w:tc>
-        <w:tc>
-          <w:tcPr>
-            <w:tcW w:w="0" w:type="auto"/>
-            <w:tcBorders>
-              <w:top w:val="single" w:sz="8" w:space="0" w:color="000000"/>
-              <w:left w:val="single" w:sz="8" w:space="0" w:color="000000"/>
-              <w:bottom w:val="single" w:sz="8" w:space="0" w:color="000000"/>
-              <w:right w:val="single" w:sz="8" w:space="0" w:color="000000"/>
-            </w:tcBorders>
-            <w:tcMar>
-              <w:top w:w="100" w:type="dxa"/>
-              <w:left w:w="100" w:type="dxa"/>
-              <w:bottom w:w="100" w:type="dxa"/>
-              <w:right w:w="100" w:type="dxa"/>
-            </w:tcMar>
-            <w:hideMark/>
-          </w:tcPr>
-          <w:p>
-            <w:pPr>
-              <w:spacing w:after="0" w:line="240" w:lineRule="auto"/>
-              <w:rPr>
-                <w:rFonts w:ascii="Times New Roman" w:eastAsia="Times New Roman" w:hAnsi="Times New Roman" w:cs="Times New Roman"/>
-                <w:sz w:val="24"/>
-                <w:szCs w:val="24"/>
-                <w:lang w:eastAsia="en-CA"/>
-              </w:rPr>
-            </w:pPr>
-            <w:r>
-              <w:rPr>
-                <w:rFonts w:ascii="Arial" w:eastAsia="Times New Roman" w:hAnsi="Arial" w:cs="Arial"/>
-                <w:color w:val="000000"/>
-                <w:sz w:val="16"/>
-                <w:szCs w:val="16"/>
-                <w:lang w:eastAsia="en-CA"/>
-              </w:rPr>
-              <w:t>2142.2</w:t>
+              <w:t>9034.7</w:t>
             </w:r>
           </w:p>
         </w:tc>
@@ -5677,27 +5943,27 @@
       </w:pPr>
       <w:r>
         <w:rPr>
-          <w:rFonts w:ascii="Times New Roman" w:eastAsia="Times New Roman" w:hAnsi="Times New Roman" w:cs="Times New Roman"/>
+          <w:rFonts w:ascii="Arial" w:eastAsia="Times New Roman" w:hAnsi="Arial" w:cs="Arial"/>
           <w:noProof/>
-          <w:sz w:val="24"/>
-          <w:szCs w:val="24"/>
+          <w:color w:val="000000"/>
           <w:lang w:eastAsia="en-CA"/>
         </w:rPr>
+        <w:lastRenderedPageBreak/>
         <mc:AlternateContent>
           <mc:Choice Requires="wpg">
             <w:drawing>
-              <wp:anchor distT="0" distB="0" distL="114300" distR="114300" simplePos="0" relativeHeight="251675648" behindDoc="0" locked="0" layoutInCell="1" allowOverlap="1" wp14:anchorId="4C342147" wp14:editId="21E1FAE0">
+              <wp:anchor distT="0" distB="0" distL="114300" distR="114300" simplePos="0" relativeHeight="251689984" behindDoc="0" locked="0" layoutInCell="1" allowOverlap="1" wp14:anchorId="24063EA4" wp14:editId="22A734D1">
                 <wp:simplePos x="0" y="0"/>
-                <wp:positionH relativeFrom="margin">
-                  <wp:align>center</wp:align>
+                <wp:positionH relativeFrom="column">
+                  <wp:posOffset>441960</wp:posOffset>
                 </wp:positionH>
                 <wp:positionV relativeFrom="paragraph">
-                  <wp:posOffset>271145</wp:posOffset>
+                  <wp:posOffset>0</wp:posOffset>
                 </wp:positionV>
-                <wp:extent cx="4876800" cy="3038475"/>
-                <wp:effectExtent l="0" t="0" r="0" b="9525"/>
+                <wp:extent cx="4434840" cy="2796540"/>
+                <wp:effectExtent l="0" t="0" r="3810" b="3810"/>
                 <wp:wrapTopAndBottom/>
-                <wp:docPr id="24" name="Group 24"/>
+                <wp:docPr id="38" name="Group 38"/>
                 <wp:cNvGraphicFramePr/>
                 <a:graphic xmlns:a="http://schemas.openxmlformats.org/drawingml/2006/main">
                   <a:graphicData uri="http://schemas.microsoft.com/office/word/2010/wordprocessingGroup">
@@ -5706,51 +5972,17 @@
                       <wpg:grpSpPr>
                         <a:xfrm>
                           <a:off x="0" y="0"/>
-                          <a:ext cx="4876800" cy="3038475"/>
+                          <a:ext cx="4434840" cy="2796540"/>
                           <a:chOff x="0" y="0"/>
-                          <a:chExt cx="4876800" cy="3038475"/>
+                          <a:chExt cx="4876800" cy="2994660"/>
                         </a:xfrm>
                       </wpg:grpSpPr>
-                      <pic:pic xmlns:pic="http://schemas.openxmlformats.org/drawingml/2006/picture">
-                        <pic:nvPicPr>
-                          <pic:cNvPr id="22" name="Picture 22" descr="https://lh5.googleusercontent.com/qrb21RyhvHC4tFkyQzlcbbo6vNmwArKFyaytgHl5rf-ckQ8_C1pXB82luMf0Qm4ONK7bsSR0ITfW2m3n5WcQWmarT67bNe3uJOZzFo85XZ4LQhQ8DnEwgJYj25zvos5dUjzybAeh"/>
-                          <pic:cNvPicPr>
-                            <a:picLocks noChangeAspect="1"/>
-                          </pic:cNvPicPr>
-                        </pic:nvPicPr>
-                        <pic:blipFill>
-                          <a:blip r:embed="rId22">
-                            <a:extLst>
-                              <a:ext uri="{28A0092B-C50C-407E-A947-70E740481C1C}">
-                                <a14:useLocalDpi xmlns:a14="http://schemas.microsoft.com/office/drawing/2010/main" val="0"/>
-                              </a:ext>
-                            </a:extLst>
-                          </a:blip>
-                          <a:srcRect/>
-                          <a:stretch>
-                            <a:fillRect/>
-                          </a:stretch>
-                        </pic:blipFill>
-                        <pic:spPr bwMode="auto">
-                          <a:xfrm>
-                            <a:off x="0" y="0"/>
-                            <a:ext cx="4876800" cy="2714625"/>
-                          </a:xfrm>
-                          <a:prstGeom prst="rect">
-                            <a:avLst/>
-                          </a:prstGeom>
-                          <a:noFill/>
-                          <a:ln>
-                            <a:noFill/>
-                          </a:ln>
-                        </pic:spPr>
-                      </pic:pic>
                       <wps:wsp>
                         <wps:cNvPr id="23" name="Text Box 23"/>
                         <wps:cNvSpPr txBox="1"/>
                         <wps:spPr>
                           <a:xfrm>
-                            <a:off x="0" y="2771775"/>
+                            <a:off x="0" y="2727960"/>
                             <a:ext cx="4876800" cy="266700"/>
                           </a:xfrm>
                           <a:prstGeom prst="rect">
@@ -5778,24 +6010,14 @@
                               <w:r>
                                 <w:t xml:space="preserve">Figure </w:t>
                               </w:r>
-                              <w:r>
-                                <w:fldChar w:fldCharType="begin"/>
-                              </w:r>
-                              <w:r>
-                                <w:instrText xml:space="preserve"> SEQ Figure \* ARABIC </w:instrText>
-                              </w:r>
-                              <w:r>
-                                <w:fldChar w:fldCharType="separate"/>
-                              </w:r>
-                              <w:r>
-                                <w:rPr>
-                                  <w:noProof/>
-                                </w:rPr>
-                                <w:t>8</w:t>
-                              </w:r>
-                              <w:r>
-                                <w:fldChar w:fldCharType="end"/>
-                              </w:r>
+                              <w:fldSimple w:instr=" SEQ Figure \* ARABIC ">
+                                <w:r>
+                                  <w:rPr>
+                                    <w:noProof/>
+                                  </w:rPr>
+                                  <w:t>8</w:t>
+                                </w:r>
+                              </w:fldSimple>
                               <w:r>
                                 <w:t xml:space="preserve">: Feature </w:t>
                               </w:r>
@@ -5811,23 +6033,55 @@
                           <a:prstTxWarp prst="textNoShape">
                             <a:avLst/>
                           </a:prstTxWarp>
-                          <a:spAutoFit/>
+                          <a:noAutofit/>
                         </wps:bodyPr>
                       </wps:wsp>
+                      <pic:pic xmlns:pic="http://schemas.openxmlformats.org/drawingml/2006/picture">
+                        <pic:nvPicPr>
+                          <pic:cNvPr id="37" name="Picture 37"/>
+                          <pic:cNvPicPr>
+                            <a:picLocks noChangeAspect="1"/>
+                          </pic:cNvPicPr>
+                        </pic:nvPicPr>
+                        <pic:blipFill>
+                          <a:blip r:embed="rId28">
+                            <a:extLst>
+                              <a:ext uri="{28A0092B-C50C-407E-A947-70E740481C1C}">
+                                <a14:useLocalDpi xmlns:a14="http://schemas.microsoft.com/office/drawing/2010/main" val="0"/>
+                              </a:ext>
+                            </a:extLst>
+                          </a:blip>
+                          <a:stretch>
+                            <a:fillRect/>
+                          </a:stretch>
+                        </pic:blipFill>
+                        <pic:spPr>
+                          <a:xfrm>
+                            <a:off x="0" y="0"/>
+                            <a:ext cx="4705985" cy="2676525"/>
+                          </a:xfrm>
+                          <a:prstGeom prst="rect">
+                            <a:avLst/>
+                          </a:prstGeom>
+                        </pic:spPr>
+                      </pic:pic>
                     </wpg:wgp>
                   </a:graphicData>
                 </a:graphic>
+                <wp14:sizeRelH relativeFrom="margin">
+                  <wp14:pctWidth>0</wp14:pctWidth>
+                </wp14:sizeRelH>
+                <wp14:sizeRelV relativeFrom="margin">
+                  <wp14:pctHeight>0</wp14:pctHeight>
+                </wp14:sizeRelV>
               </wp:anchor>
             </w:drawing>
           </mc:Choice>
           <mc:Fallback>
             <w:pict>
-              <v:group w14:anchorId="4C342147" id="Group 24" o:spid="_x0000_s1038" style="position:absolute;left:0;text-align:left;margin-left:0;margin-top:21.35pt;width:384pt;height:239.25pt;z-index:251675648;mso-position-horizontal:center;mso-position-horizontal-relative:margin" coordsize="48768,30384" o:gfxdata="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">
-                <v:shape id="Picture 22" o:spid="_x0000_s1039" type="#_x0000_t75" alt="https://lh5.googleusercontent.com/qrb21RyhvHC4tFkyQzlcbbo6vNmwArKFyaytgHl5rf-ckQ8_C1pXB82luMf0Qm4ONK7bsSR0ITfW2m3n5WcQWmarT67bNe3uJOZzFo85XZ4LQhQ8DnEwgJYj25zvos5dUjzybAeh" style="position:absolute;width:48768;height:27146;visibility:visible;mso-wrap-style:square" o:gfxdata="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">
-                  <v:imagedata r:id="rId23" o:title="qrb21RyhvHC4tFkyQzlcbbo6vNmwArKFyaytgHl5rf-ckQ8_C1pXB82luMf0Qm4ONK7bsSR0ITfW2m3n5WcQWmarT67bNe3uJOZzFo85XZ4LQhQ8DnEwgJYj25zvos5dUjzybAeh"/>
-                </v:shape>
-                <v:shape id="Text Box 23" o:spid="_x0000_s1040" type="#_x0000_t202" style="position:absolute;top:27717;width:48768;height:2667;visibility:visible;mso-wrap-style:square;v-text-anchor:top" o:gfxdata="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" stroked="f">
-                  <v:textbox style="mso-fit-shape-to-text:t" inset="0,0,0,0">
+              <v:group w14:anchorId="24063EA4" id="Group 38" o:spid="_x0000_s1038" style="position:absolute;left:0;text-align:left;margin-left:34.8pt;margin-top:0;width:349.2pt;height:220.2pt;z-index:251689984;mso-width-relative:margin;mso-height-relative:margin" coordsize="48768,29946" o:gfxdata="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">
+                <v:shape id="Text Box 23" o:spid="_x0000_s1039" type="#_x0000_t202" style="position:absolute;top:27279;width:48768;height:2667;visibility:visible;mso-wrap-style:square;v-text-anchor:top" o:gfxdata="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" stroked="f">
+                  <v:textbox inset="0,0,0,0">
                     <w:txbxContent>
                       <w:p>
                         <w:pPr>
@@ -5842,24 +6096,14 @@
                         <w:r>
                           <w:t xml:space="preserve">Figure </w:t>
                         </w:r>
-                        <w:r>
-                          <w:fldChar w:fldCharType="begin"/>
-                        </w:r>
-                        <w:r>
-                          <w:instrText xml:space="preserve"> SEQ Figure \* ARABIC </w:instrText>
-                        </w:r>
-                        <w:r>
-                          <w:fldChar w:fldCharType="separate"/>
-                        </w:r>
-                        <w:r>
-                          <w:rPr>
-                            <w:noProof/>
-                          </w:rPr>
-                          <w:t>8</w:t>
-                        </w:r>
-                        <w:r>
-                          <w:fldChar w:fldCharType="end"/>
-                        </w:r>
+                        <w:fldSimple w:instr=" SEQ Figure \* ARABIC ">
+                          <w:r>
+                            <w:rPr>
+                              <w:noProof/>
+                            </w:rPr>
+                            <w:t>8</w:t>
+                          </w:r>
+                        </w:fldSimple>
                         <w:r>
                           <w:t xml:space="preserve">: Feature </w:t>
                         </w:r>
@@ -5872,7 +6116,10 @@
                     </w:txbxContent>
                   </v:textbox>
                 </v:shape>
-                <w10:wrap type="topAndBottom" anchorx="margin"/>
+                <v:shape id="Picture 37" o:spid="_x0000_s1040" type="#_x0000_t75" style="position:absolute;width:47059;height:26765;visibility:visible;mso-wrap-style:square" o:gfxdata="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">
+                  <v:imagedata r:id="rId29" o:title=""/>
+                </v:shape>
+                <w10:wrap type="topAndBottom"/>
               </v:group>
             </w:pict>
           </mc:Fallback>
@@ -5900,21 +6147,51 @@
         <w:rPr>
           <w:rFonts w:ascii="Tw Cen MT" w:hAnsi="Tw Cen MT"/>
         </w:rPr>
-        <w:t xml:space="preserve">The results were not initially the greatest, and a feature selection was performed using the random forest regressor’s in-built </w:t>
+        <w:t xml:space="preserve">Running the feature </w:t>
       </w:r>
       <w:proofErr w:type="spellStart"/>
       <w:r>
         <w:rPr>
           <w:rFonts w:ascii="Tw Cen MT" w:hAnsi="Tw Cen MT"/>
         </w:rPr>
-        <w:t>feature_importances</w:t>
+        <w:t>importances</w:t>
       </w:r>
       <w:proofErr w:type="spellEnd"/>
       <w:r>
         <w:rPr>
           <w:rFonts w:ascii="Tw Cen MT" w:hAnsi="Tw Cen MT"/>
         </w:rPr>
-        <w:t>_ attribute. Only about 6 features were revealed to have any major effects on the target variable, DEPTHUPPER. This finding was interesting and running the regression with only the top 10 features gave similar results, i.e. 0.948 for train score data, and 0.426 for test score data and 2224.8 for RMSE.</w:t>
+        <w:t xml:space="preserve"> we can see that the TDS values were most influenced by Na, and rightfully so. This is because a majority of the total dissolved solids is usually sodium or chlorine. </w:t>
+      </w:r>
+      <w:r>
+        <w:rPr>
+          <w:rFonts w:ascii="Tw Cen MT" w:hAnsi="Tw Cen MT"/>
+        </w:rPr>
+        <w:t xml:space="preserve">Only about </w:t>
+      </w:r>
+      <w:r>
+        <w:rPr>
+          <w:rFonts w:ascii="Tw Cen MT" w:hAnsi="Tw Cen MT"/>
+        </w:rPr>
+        <w:t>4</w:t>
+      </w:r>
+      <w:r>
+        <w:rPr>
+          <w:rFonts w:ascii="Tw Cen MT" w:hAnsi="Tw Cen MT"/>
+        </w:rPr>
+        <w:t xml:space="preserve"> features were revealed to have any major effects on the target variable, </w:t>
+      </w:r>
+      <w:r>
+        <w:rPr>
+          <w:rFonts w:ascii="Tw Cen MT" w:hAnsi="Tw Cen MT"/>
+        </w:rPr>
+        <w:t>TDSUSGS</w:t>
+      </w:r>
+      <w:r>
+        <w:rPr>
+          <w:rFonts w:ascii="Tw Cen MT" w:hAnsi="Tw Cen MT"/>
+        </w:rPr>
+        <w:t xml:space="preserve">. </w:t>
       </w:r>
     </w:p>
     <w:p>
@@ -5930,1135 +6207,20 @@
         <w:rPr>
           <w:rFonts w:ascii="Tw Cen MT" w:hAnsi="Tw Cen MT"/>
         </w:rPr>
-        <w:t>Standardization of the latitudes and longitudes doesn’t make much sense, and so the unscaled datasets were run through the top regressors of scaled data, i.e. Random Forest, k-NN and gradient boosting regressors. The results were much better, and are as follows:</w:t>
-      </w:r>
-    </w:p>
-    <w:p>
-      <w:pPr>
-        <w:pStyle w:val="Caption"/>
-        <w:keepNext/>
-      </w:pPr>
-      <w:r>
-        <w:lastRenderedPageBreak/>
-        <w:t xml:space="preserve">Table </w:t>
-      </w:r>
-      <w:r>
-        <w:fldChar w:fldCharType="begin"/>
-      </w:r>
-      <w:r>
-        <w:instrText xml:space="preserve"> SEQ Table \* ARABIC </w:instrText>
-      </w:r>
-      <w:r>
-        <w:fldChar w:fldCharType="separate"/>
-      </w:r>
-      <w:r>
-        <w:rPr>
-          <w:noProof/>
-        </w:rPr>
-        <w:t>2</w:t>
-      </w:r>
-      <w:r>
-        <w:fldChar w:fldCharType="end"/>
-      </w:r>
-      <w:r>
-        <w:t xml:space="preserve">: </w:t>
-      </w:r>
-      <w:r>
-        <w:t xml:space="preserve">Algorithms for Regression for </w:t>
-      </w:r>
-      <w:r>
-        <w:t>Uns</w:t>
-      </w:r>
-      <w:r>
-        <w:t>caled Parameters and their Scores</w:t>
-      </w:r>
-    </w:p>
-    <w:tbl>
-      <w:tblPr>
-        <w:tblW w:w="0" w:type="auto"/>
-        <w:tblCellMar>
-          <w:top w:w="15" w:type="dxa"/>
-          <w:left w:w="15" w:type="dxa"/>
-          <w:bottom w:w="15" w:type="dxa"/>
-          <w:right w:w="15" w:type="dxa"/>
-        </w:tblCellMar>
-        <w:tblLook w:val="04A0" w:firstRow="1" w:lastRow="0" w:firstColumn="1" w:lastColumn="0" w:noHBand="0" w:noVBand="1"/>
-      </w:tblPr>
-      <w:tblGrid>
-        <w:gridCol w:w="2201"/>
-        <w:gridCol w:w="3175"/>
-        <w:gridCol w:w="1758"/>
-        <w:gridCol w:w="1370"/>
-        <w:gridCol w:w="836"/>
-      </w:tblGrid>
-      <w:tr>
-        <w:trPr>
-          <w:trHeight w:val="506"/>
-        </w:trPr>
-        <w:tc>
-          <w:tcPr>
-            <w:tcW w:w="0" w:type="auto"/>
-            <w:tcBorders>
-              <w:top w:val="single" w:sz="8" w:space="0" w:color="000000"/>
-              <w:left w:val="single" w:sz="8" w:space="0" w:color="000000"/>
-              <w:bottom w:val="single" w:sz="8" w:space="0" w:color="000000"/>
-              <w:right w:val="single" w:sz="8" w:space="0" w:color="000000"/>
-            </w:tcBorders>
-            <w:tcMar>
-              <w:top w:w="100" w:type="dxa"/>
-              <w:left w:w="100" w:type="dxa"/>
-              <w:bottom w:w="100" w:type="dxa"/>
-              <w:right w:w="100" w:type="dxa"/>
-            </w:tcMar>
-            <w:hideMark/>
-          </w:tcPr>
-          <w:p>
-            <w:pPr>
-              <w:spacing w:after="0" w:line="240" w:lineRule="auto"/>
-              <w:rPr>
-                <w:rFonts w:ascii="Times New Roman" w:eastAsia="Times New Roman" w:hAnsi="Times New Roman" w:cs="Times New Roman"/>
-                <w:sz w:val="24"/>
-                <w:szCs w:val="24"/>
-                <w:lang w:eastAsia="en-CA"/>
-              </w:rPr>
-            </w:pPr>
-            <w:r>
-              <w:rPr>
-                <w:rFonts w:ascii="Arial" w:eastAsia="Times New Roman" w:hAnsi="Arial" w:cs="Arial"/>
-                <w:b/>
-                <w:bCs/>
-                <w:color w:val="000000"/>
-                <w:lang w:eastAsia="en-CA"/>
-              </w:rPr>
-              <w:t>Algorithm</w:t>
-            </w:r>
-          </w:p>
-        </w:tc>
-        <w:tc>
-          <w:tcPr>
-            <w:tcW w:w="0" w:type="auto"/>
-            <w:tcBorders>
-              <w:top w:val="single" w:sz="8" w:space="0" w:color="000000"/>
-              <w:left w:val="single" w:sz="8" w:space="0" w:color="000000"/>
-              <w:bottom w:val="single" w:sz="8" w:space="0" w:color="000000"/>
-              <w:right w:val="single" w:sz="8" w:space="0" w:color="000000"/>
-            </w:tcBorders>
-            <w:tcMar>
-              <w:top w:w="100" w:type="dxa"/>
-              <w:left w:w="100" w:type="dxa"/>
-              <w:bottom w:w="100" w:type="dxa"/>
-              <w:right w:w="100" w:type="dxa"/>
-            </w:tcMar>
-            <w:hideMark/>
-          </w:tcPr>
-          <w:p>
-            <w:pPr>
-              <w:spacing w:after="0" w:line="240" w:lineRule="auto"/>
-              <w:rPr>
-                <w:rFonts w:ascii="Times New Roman" w:eastAsia="Times New Roman" w:hAnsi="Times New Roman" w:cs="Times New Roman"/>
-                <w:sz w:val="24"/>
-                <w:szCs w:val="24"/>
-                <w:lang w:eastAsia="en-CA"/>
-              </w:rPr>
-            </w:pPr>
-            <w:r>
-              <w:rPr>
-                <w:rFonts w:ascii="Arial" w:eastAsia="Times New Roman" w:hAnsi="Arial" w:cs="Arial"/>
-                <w:b/>
-                <w:bCs/>
-                <w:color w:val="000000"/>
-                <w:lang w:eastAsia="en-CA"/>
-              </w:rPr>
-              <w:t>Parameters</w:t>
-            </w:r>
-          </w:p>
-        </w:tc>
-        <w:tc>
-          <w:tcPr>
-            <w:tcW w:w="0" w:type="auto"/>
-            <w:tcBorders>
-              <w:top w:val="single" w:sz="8" w:space="0" w:color="000000"/>
-              <w:left w:val="single" w:sz="8" w:space="0" w:color="000000"/>
-              <w:bottom w:val="single" w:sz="8" w:space="0" w:color="000000"/>
-              <w:right w:val="single" w:sz="8" w:space="0" w:color="000000"/>
-            </w:tcBorders>
-            <w:tcMar>
-              <w:top w:w="100" w:type="dxa"/>
-              <w:left w:w="100" w:type="dxa"/>
-              <w:bottom w:w="100" w:type="dxa"/>
-              <w:right w:w="100" w:type="dxa"/>
-            </w:tcMar>
-            <w:hideMark/>
-          </w:tcPr>
-          <w:p>
-            <w:pPr>
-              <w:spacing w:after="0" w:line="240" w:lineRule="auto"/>
-              <w:rPr>
-                <w:rFonts w:ascii="Times New Roman" w:eastAsia="Times New Roman" w:hAnsi="Times New Roman" w:cs="Times New Roman"/>
-                <w:sz w:val="24"/>
-                <w:szCs w:val="24"/>
-                <w:lang w:eastAsia="en-CA"/>
-              </w:rPr>
-            </w:pPr>
-            <w:r>
-              <w:rPr>
-                <w:rFonts w:ascii="Arial" w:eastAsia="Times New Roman" w:hAnsi="Arial" w:cs="Arial"/>
-                <w:b/>
-                <w:bCs/>
-                <w:color w:val="000000"/>
-                <w:lang w:eastAsia="en-CA"/>
-              </w:rPr>
-              <w:t>Training R</w:t>
-            </w:r>
-            <w:r>
-              <w:rPr>
-                <w:rFonts w:ascii="Arial" w:eastAsia="Times New Roman" w:hAnsi="Arial" w:cs="Arial"/>
-                <w:b/>
-                <w:bCs/>
-                <w:color w:val="000000"/>
-                <w:vertAlign w:val="superscript"/>
-                <w:lang w:eastAsia="en-CA"/>
-              </w:rPr>
-              <w:t>2</w:t>
-            </w:r>
-            <w:r>
-              <w:rPr>
-                <w:rFonts w:ascii="Arial" w:eastAsia="Times New Roman" w:hAnsi="Arial" w:cs="Arial"/>
-                <w:b/>
-                <w:bCs/>
-                <w:color w:val="000000"/>
-                <w:lang w:eastAsia="en-CA"/>
-              </w:rPr>
-              <w:t xml:space="preserve"> </w:t>
-            </w:r>
-            <w:r>
-              <w:rPr>
-                <w:rFonts w:ascii="Arial" w:eastAsia="Times New Roman" w:hAnsi="Arial" w:cs="Arial"/>
-                <w:b/>
-                <w:bCs/>
-                <w:color w:val="000000"/>
-                <w:lang w:eastAsia="en-CA"/>
-              </w:rPr>
-              <w:t>value</w:t>
-            </w:r>
-          </w:p>
-        </w:tc>
-        <w:tc>
-          <w:tcPr>
-            <w:tcW w:w="0" w:type="auto"/>
-            <w:tcBorders>
-              <w:top w:val="single" w:sz="8" w:space="0" w:color="000000"/>
-              <w:left w:val="single" w:sz="8" w:space="0" w:color="000000"/>
-              <w:bottom w:val="single" w:sz="8" w:space="0" w:color="000000"/>
-              <w:right w:val="single" w:sz="8" w:space="0" w:color="000000"/>
-            </w:tcBorders>
-            <w:tcMar>
-              <w:top w:w="100" w:type="dxa"/>
-              <w:left w:w="100" w:type="dxa"/>
-              <w:bottom w:w="100" w:type="dxa"/>
-              <w:right w:w="100" w:type="dxa"/>
-            </w:tcMar>
-            <w:hideMark/>
-          </w:tcPr>
-          <w:p>
-            <w:pPr>
-              <w:spacing w:after="0" w:line="240" w:lineRule="auto"/>
-              <w:rPr>
-                <w:rFonts w:ascii="Times New Roman" w:eastAsia="Times New Roman" w:hAnsi="Times New Roman" w:cs="Times New Roman"/>
-                <w:sz w:val="24"/>
-                <w:szCs w:val="24"/>
-                <w:lang w:eastAsia="en-CA"/>
-              </w:rPr>
-            </w:pPr>
-            <w:r>
-              <w:rPr>
-                <w:rFonts w:ascii="Arial" w:eastAsia="Times New Roman" w:hAnsi="Arial" w:cs="Arial"/>
-                <w:b/>
-                <w:bCs/>
-                <w:color w:val="000000"/>
-                <w:lang w:eastAsia="en-CA"/>
-              </w:rPr>
-              <w:t xml:space="preserve">Test </w:t>
-            </w:r>
-            <w:r>
-              <w:rPr>
-                <w:rFonts w:ascii="Arial" w:eastAsia="Times New Roman" w:hAnsi="Arial" w:cs="Arial"/>
-                <w:b/>
-                <w:bCs/>
-                <w:color w:val="000000"/>
-                <w:lang w:eastAsia="en-CA"/>
-              </w:rPr>
-              <w:t>R</w:t>
-            </w:r>
-            <w:r>
-              <w:rPr>
-                <w:rFonts w:ascii="Arial" w:eastAsia="Times New Roman" w:hAnsi="Arial" w:cs="Arial"/>
-                <w:b/>
-                <w:bCs/>
-                <w:color w:val="000000"/>
-                <w:vertAlign w:val="superscript"/>
-                <w:lang w:eastAsia="en-CA"/>
-              </w:rPr>
-              <w:t>2</w:t>
-            </w:r>
-            <w:r>
-              <w:rPr>
-                <w:rFonts w:ascii="Arial" w:eastAsia="Times New Roman" w:hAnsi="Arial" w:cs="Arial"/>
-                <w:b/>
-                <w:bCs/>
-                <w:color w:val="000000"/>
-                <w:lang w:eastAsia="en-CA"/>
-              </w:rPr>
-              <w:t xml:space="preserve"> value</w:t>
-            </w:r>
-          </w:p>
-        </w:tc>
-        <w:tc>
-          <w:tcPr>
-            <w:tcW w:w="0" w:type="auto"/>
-            <w:tcBorders>
-              <w:top w:val="single" w:sz="8" w:space="0" w:color="000000"/>
-              <w:left w:val="single" w:sz="8" w:space="0" w:color="000000"/>
-              <w:bottom w:val="single" w:sz="8" w:space="0" w:color="000000"/>
-              <w:right w:val="single" w:sz="8" w:space="0" w:color="000000"/>
-            </w:tcBorders>
-            <w:tcMar>
-              <w:top w:w="100" w:type="dxa"/>
-              <w:left w:w="100" w:type="dxa"/>
-              <w:bottom w:w="100" w:type="dxa"/>
-              <w:right w:w="100" w:type="dxa"/>
-            </w:tcMar>
-            <w:hideMark/>
-          </w:tcPr>
-          <w:p>
-            <w:pPr>
-              <w:spacing w:after="0" w:line="240" w:lineRule="auto"/>
-              <w:rPr>
-                <w:rFonts w:ascii="Times New Roman" w:eastAsia="Times New Roman" w:hAnsi="Times New Roman" w:cs="Times New Roman"/>
-                <w:sz w:val="24"/>
-                <w:szCs w:val="24"/>
-                <w:lang w:eastAsia="en-CA"/>
-              </w:rPr>
-            </w:pPr>
-            <w:r>
-              <w:rPr>
-                <w:rFonts w:ascii="Arial" w:eastAsia="Times New Roman" w:hAnsi="Arial" w:cs="Arial"/>
-                <w:b/>
-                <w:bCs/>
-                <w:color w:val="000000"/>
-                <w:lang w:eastAsia="en-CA"/>
-              </w:rPr>
-              <w:t>RMSE</w:t>
-            </w:r>
-          </w:p>
-        </w:tc>
-      </w:tr>
-      <w:tr>
-        <w:trPr>
-          <w:trHeight w:val="506"/>
-        </w:trPr>
-        <w:tc>
-          <w:tcPr>
-            <w:tcW w:w="0" w:type="auto"/>
-            <w:tcBorders>
-              <w:top w:val="single" w:sz="8" w:space="0" w:color="000000"/>
-              <w:left w:val="single" w:sz="8" w:space="0" w:color="000000"/>
-              <w:bottom w:val="single" w:sz="8" w:space="0" w:color="000000"/>
-              <w:right w:val="single" w:sz="8" w:space="0" w:color="000000"/>
-            </w:tcBorders>
-            <w:tcMar>
-              <w:top w:w="100" w:type="dxa"/>
-              <w:left w:w="100" w:type="dxa"/>
-              <w:bottom w:w="100" w:type="dxa"/>
-              <w:right w:w="100" w:type="dxa"/>
-            </w:tcMar>
-            <w:hideMark/>
-          </w:tcPr>
-          <w:p>
-            <w:pPr>
-              <w:spacing w:after="0" w:line="240" w:lineRule="auto"/>
-              <w:rPr>
-                <w:rFonts w:ascii="Times New Roman" w:eastAsia="Times New Roman" w:hAnsi="Times New Roman" w:cs="Times New Roman"/>
-                <w:sz w:val="24"/>
-                <w:szCs w:val="24"/>
-                <w:lang w:eastAsia="en-CA"/>
-              </w:rPr>
-            </w:pPr>
-            <w:r>
-              <w:rPr>
-                <w:rFonts w:ascii="Arial" w:eastAsia="Times New Roman" w:hAnsi="Arial" w:cs="Arial"/>
-                <w:color w:val="000000"/>
-                <w:sz w:val="16"/>
-                <w:szCs w:val="16"/>
-                <w:lang w:eastAsia="en-CA"/>
-              </w:rPr>
-              <w:t>Random Forest Regression</w:t>
-            </w:r>
-          </w:p>
-        </w:tc>
-        <w:tc>
-          <w:tcPr>
-            <w:tcW w:w="0" w:type="auto"/>
-            <w:tcBorders>
-              <w:top w:val="single" w:sz="8" w:space="0" w:color="000000"/>
-              <w:left w:val="single" w:sz="8" w:space="0" w:color="000000"/>
-              <w:bottom w:val="single" w:sz="8" w:space="0" w:color="000000"/>
-              <w:right w:val="single" w:sz="8" w:space="0" w:color="000000"/>
-            </w:tcBorders>
-            <w:tcMar>
-              <w:top w:w="100" w:type="dxa"/>
-              <w:left w:w="100" w:type="dxa"/>
-              <w:bottom w:w="100" w:type="dxa"/>
-              <w:right w:w="100" w:type="dxa"/>
-            </w:tcMar>
-            <w:hideMark/>
-          </w:tcPr>
-          <w:p>
-            <w:pPr>
-              <w:spacing w:after="0" w:line="240" w:lineRule="auto"/>
-              <w:rPr>
-                <w:rFonts w:ascii="Times New Roman" w:eastAsia="Times New Roman" w:hAnsi="Times New Roman" w:cs="Times New Roman"/>
-                <w:sz w:val="24"/>
-                <w:szCs w:val="24"/>
-                <w:lang w:eastAsia="en-CA"/>
-              </w:rPr>
-            </w:pPr>
-            <w:proofErr w:type="spellStart"/>
-            <w:r>
-              <w:rPr>
-                <w:rFonts w:ascii="Arial" w:eastAsia="Times New Roman" w:hAnsi="Arial" w:cs="Arial"/>
-                <w:i/>
-                <w:iCs/>
-                <w:color w:val="000000"/>
-                <w:sz w:val="16"/>
-                <w:szCs w:val="16"/>
-                <w:lang w:eastAsia="en-CA"/>
-              </w:rPr>
-              <w:t>max_depth</w:t>
-            </w:r>
-            <w:proofErr w:type="spellEnd"/>
-            <w:r>
-              <w:rPr>
-                <w:rFonts w:ascii="Arial" w:eastAsia="Times New Roman" w:hAnsi="Arial" w:cs="Arial"/>
-                <w:i/>
-                <w:iCs/>
-                <w:color w:val="000000"/>
-                <w:sz w:val="16"/>
-                <w:szCs w:val="16"/>
-                <w:lang w:eastAsia="en-CA"/>
-              </w:rPr>
-              <w:t xml:space="preserve">=25, </w:t>
-            </w:r>
-            <w:proofErr w:type="spellStart"/>
-            <w:r>
-              <w:rPr>
-                <w:rFonts w:ascii="Arial" w:eastAsia="Times New Roman" w:hAnsi="Arial" w:cs="Arial"/>
-                <w:i/>
-                <w:iCs/>
-                <w:color w:val="000000"/>
-                <w:sz w:val="16"/>
-                <w:szCs w:val="16"/>
-                <w:lang w:eastAsia="en-CA"/>
-              </w:rPr>
-              <w:t>n_estimators</w:t>
-            </w:r>
-            <w:proofErr w:type="spellEnd"/>
-            <w:r>
-              <w:rPr>
-                <w:rFonts w:ascii="Arial" w:eastAsia="Times New Roman" w:hAnsi="Arial" w:cs="Arial"/>
-                <w:i/>
-                <w:iCs/>
-                <w:color w:val="000000"/>
-                <w:sz w:val="16"/>
-                <w:szCs w:val="16"/>
-                <w:lang w:eastAsia="en-CA"/>
-              </w:rPr>
-              <w:t>=100</w:t>
-            </w:r>
-          </w:p>
-        </w:tc>
-        <w:tc>
-          <w:tcPr>
-            <w:tcW w:w="0" w:type="auto"/>
-            <w:tcBorders>
-              <w:top w:val="single" w:sz="8" w:space="0" w:color="000000"/>
-              <w:left w:val="single" w:sz="8" w:space="0" w:color="000000"/>
-              <w:bottom w:val="single" w:sz="8" w:space="0" w:color="000000"/>
-              <w:right w:val="single" w:sz="8" w:space="0" w:color="000000"/>
-            </w:tcBorders>
-            <w:tcMar>
-              <w:top w:w="100" w:type="dxa"/>
-              <w:left w:w="100" w:type="dxa"/>
-              <w:bottom w:w="100" w:type="dxa"/>
-              <w:right w:w="100" w:type="dxa"/>
-            </w:tcMar>
-            <w:hideMark/>
-          </w:tcPr>
-          <w:p>
-            <w:pPr>
-              <w:spacing w:after="0" w:line="240" w:lineRule="auto"/>
-              <w:rPr>
-                <w:rFonts w:ascii="Times New Roman" w:eastAsia="Times New Roman" w:hAnsi="Times New Roman" w:cs="Times New Roman"/>
-                <w:sz w:val="24"/>
-                <w:szCs w:val="24"/>
-                <w:lang w:eastAsia="en-CA"/>
-              </w:rPr>
-            </w:pPr>
-            <w:r>
-              <w:rPr>
-                <w:rFonts w:ascii="Arial" w:eastAsia="Times New Roman" w:hAnsi="Arial" w:cs="Arial"/>
-                <w:color w:val="000000"/>
-                <w:sz w:val="16"/>
-                <w:szCs w:val="16"/>
-                <w:lang w:eastAsia="en-CA"/>
-              </w:rPr>
-              <w:t>0.958</w:t>
-            </w:r>
-          </w:p>
-        </w:tc>
-        <w:tc>
-          <w:tcPr>
-            <w:tcW w:w="0" w:type="auto"/>
-            <w:tcBorders>
-              <w:top w:val="single" w:sz="8" w:space="0" w:color="000000"/>
-              <w:left w:val="single" w:sz="8" w:space="0" w:color="000000"/>
-              <w:bottom w:val="single" w:sz="8" w:space="0" w:color="000000"/>
-              <w:right w:val="single" w:sz="8" w:space="0" w:color="000000"/>
-            </w:tcBorders>
-            <w:tcMar>
-              <w:top w:w="100" w:type="dxa"/>
-              <w:left w:w="100" w:type="dxa"/>
-              <w:bottom w:w="100" w:type="dxa"/>
-              <w:right w:w="100" w:type="dxa"/>
-            </w:tcMar>
-            <w:hideMark/>
-          </w:tcPr>
-          <w:p>
-            <w:pPr>
-              <w:spacing w:after="0" w:line="240" w:lineRule="auto"/>
-              <w:rPr>
-                <w:rFonts w:ascii="Times New Roman" w:eastAsia="Times New Roman" w:hAnsi="Times New Roman" w:cs="Times New Roman"/>
-                <w:sz w:val="24"/>
-                <w:szCs w:val="24"/>
-                <w:lang w:eastAsia="en-CA"/>
-              </w:rPr>
-            </w:pPr>
-            <w:r>
-              <w:rPr>
-                <w:rFonts w:ascii="Arial" w:eastAsia="Times New Roman" w:hAnsi="Arial" w:cs="Arial"/>
-                <w:color w:val="000000"/>
-                <w:sz w:val="16"/>
-                <w:szCs w:val="16"/>
-                <w:lang w:eastAsia="en-CA"/>
-              </w:rPr>
-              <w:t>0.745</w:t>
-            </w:r>
-          </w:p>
-        </w:tc>
-        <w:tc>
-          <w:tcPr>
-            <w:tcW w:w="0" w:type="auto"/>
-            <w:tcBorders>
-              <w:top w:val="single" w:sz="8" w:space="0" w:color="000000"/>
-              <w:left w:val="single" w:sz="8" w:space="0" w:color="000000"/>
-              <w:bottom w:val="single" w:sz="8" w:space="0" w:color="000000"/>
-              <w:right w:val="single" w:sz="8" w:space="0" w:color="000000"/>
-            </w:tcBorders>
-            <w:tcMar>
-              <w:top w:w="100" w:type="dxa"/>
-              <w:left w:w="100" w:type="dxa"/>
-              <w:bottom w:w="100" w:type="dxa"/>
-              <w:right w:w="100" w:type="dxa"/>
-            </w:tcMar>
-            <w:hideMark/>
-          </w:tcPr>
-          <w:p>
-            <w:pPr>
-              <w:spacing w:after="0" w:line="240" w:lineRule="auto"/>
-              <w:rPr>
-                <w:rFonts w:ascii="Times New Roman" w:eastAsia="Times New Roman" w:hAnsi="Times New Roman" w:cs="Times New Roman"/>
-                <w:sz w:val="24"/>
-                <w:szCs w:val="24"/>
-                <w:lang w:eastAsia="en-CA"/>
-              </w:rPr>
-            </w:pPr>
-            <w:r>
-              <w:rPr>
-                <w:rFonts w:ascii="Arial" w:eastAsia="Times New Roman" w:hAnsi="Arial" w:cs="Arial"/>
-                <w:color w:val="000000"/>
-                <w:sz w:val="16"/>
-                <w:szCs w:val="16"/>
-                <w:lang w:eastAsia="en-CA"/>
-              </w:rPr>
-              <w:t>1483.8</w:t>
-            </w:r>
-          </w:p>
-        </w:tc>
-      </w:tr>
-      <w:tr>
-        <w:trPr>
-          <w:trHeight w:val="506"/>
-        </w:trPr>
-        <w:tc>
-          <w:tcPr>
-            <w:tcW w:w="0" w:type="auto"/>
-            <w:tcBorders>
-              <w:top w:val="single" w:sz="8" w:space="0" w:color="000000"/>
-              <w:left w:val="single" w:sz="8" w:space="0" w:color="000000"/>
-              <w:bottom w:val="single" w:sz="8" w:space="0" w:color="000000"/>
-              <w:right w:val="single" w:sz="8" w:space="0" w:color="000000"/>
-            </w:tcBorders>
-            <w:tcMar>
-              <w:top w:w="100" w:type="dxa"/>
-              <w:left w:w="100" w:type="dxa"/>
-              <w:bottom w:w="100" w:type="dxa"/>
-              <w:right w:w="100" w:type="dxa"/>
-            </w:tcMar>
-            <w:hideMark/>
-          </w:tcPr>
-          <w:p>
-            <w:pPr>
-              <w:spacing w:after="0" w:line="240" w:lineRule="auto"/>
-              <w:rPr>
-                <w:rFonts w:ascii="Times New Roman" w:eastAsia="Times New Roman" w:hAnsi="Times New Roman" w:cs="Times New Roman"/>
-                <w:sz w:val="24"/>
-                <w:szCs w:val="24"/>
-                <w:lang w:eastAsia="en-CA"/>
-              </w:rPr>
-            </w:pPr>
-            <w:r>
-              <w:rPr>
-                <w:rFonts w:ascii="Arial" w:eastAsia="Times New Roman" w:hAnsi="Arial" w:cs="Arial"/>
-                <w:color w:val="000000"/>
-                <w:sz w:val="16"/>
-                <w:szCs w:val="16"/>
-                <w:lang w:eastAsia="en-CA"/>
-              </w:rPr>
-              <w:t>Gradient Boosting Regression</w:t>
-            </w:r>
-          </w:p>
-        </w:tc>
-        <w:tc>
-          <w:tcPr>
-            <w:tcW w:w="0" w:type="auto"/>
-            <w:tcBorders>
-              <w:top w:val="single" w:sz="8" w:space="0" w:color="000000"/>
-              <w:left w:val="single" w:sz="8" w:space="0" w:color="000000"/>
-              <w:bottom w:val="single" w:sz="8" w:space="0" w:color="000000"/>
-              <w:right w:val="single" w:sz="8" w:space="0" w:color="000000"/>
-            </w:tcBorders>
-            <w:tcMar>
-              <w:top w:w="100" w:type="dxa"/>
-              <w:left w:w="100" w:type="dxa"/>
-              <w:bottom w:w="100" w:type="dxa"/>
-              <w:right w:w="100" w:type="dxa"/>
-            </w:tcMar>
-            <w:hideMark/>
-          </w:tcPr>
-          <w:p>
-            <w:pPr>
-              <w:spacing w:after="0" w:line="240" w:lineRule="auto"/>
-              <w:rPr>
-                <w:rFonts w:ascii="Times New Roman" w:eastAsia="Times New Roman" w:hAnsi="Times New Roman" w:cs="Times New Roman"/>
-                <w:sz w:val="24"/>
-                <w:szCs w:val="24"/>
-                <w:lang w:eastAsia="en-CA"/>
-              </w:rPr>
-            </w:pPr>
-            <w:proofErr w:type="spellStart"/>
-            <w:r>
-              <w:rPr>
-                <w:rFonts w:ascii="Arial" w:eastAsia="Times New Roman" w:hAnsi="Arial" w:cs="Arial"/>
-                <w:i/>
-                <w:iCs/>
-                <w:color w:val="000000"/>
-                <w:sz w:val="16"/>
-                <w:szCs w:val="16"/>
-                <w:lang w:eastAsia="en-CA"/>
-              </w:rPr>
-              <w:t>max_depth</w:t>
-            </w:r>
-            <w:proofErr w:type="spellEnd"/>
-            <w:r>
-              <w:rPr>
-                <w:rFonts w:ascii="Arial" w:eastAsia="Times New Roman" w:hAnsi="Arial" w:cs="Arial"/>
-                <w:i/>
-                <w:iCs/>
-                <w:color w:val="000000"/>
-                <w:sz w:val="16"/>
-                <w:szCs w:val="16"/>
-                <w:lang w:eastAsia="en-CA"/>
-              </w:rPr>
-              <w:t xml:space="preserve">=20, </w:t>
-            </w:r>
-            <w:proofErr w:type="spellStart"/>
-            <w:r>
-              <w:rPr>
-                <w:rFonts w:ascii="Arial" w:eastAsia="Times New Roman" w:hAnsi="Arial" w:cs="Arial"/>
-                <w:i/>
-                <w:iCs/>
-                <w:color w:val="000000"/>
-                <w:sz w:val="16"/>
-                <w:szCs w:val="16"/>
-                <w:lang w:eastAsia="en-CA"/>
-              </w:rPr>
-              <w:t>n_estimators</w:t>
-            </w:r>
-            <w:proofErr w:type="spellEnd"/>
-            <w:r>
-              <w:rPr>
-                <w:rFonts w:ascii="Arial" w:eastAsia="Times New Roman" w:hAnsi="Arial" w:cs="Arial"/>
-                <w:i/>
-                <w:iCs/>
-                <w:color w:val="000000"/>
-                <w:sz w:val="16"/>
-                <w:szCs w:val="16"/>
-                <w:lang w:eastAsia="en-CA"/>
-              </w:rPr>
-              <w:t xml:space="preserve">=50, </w:t>
-            </w:r>
-            <w:proofErr w:type="spellStart"/>
-            <w:r>
-              <w:rPr>
-                <w:rFonts w:ascii="Arial" w:eastAsia="Times New Roman" w:hAnsi="Arial" w:cs="Arial"/>
-                <w:i/>
-                <w:iCs/>
-                <w:color w:val="000000"/>
-                <w:sz w:val="16"/>
-                <w:szCs w:val="16"/>
-                <w:lang w:eastAsia="en-CA"/>
-              </w:rPr>
-              <w:t>learning_rate</w:t>
-            </w:r>
-            <w:proofErr w:type="spellEnd"/>
-            <w:r>
-              <w:rPr>
-                <w:rFonts w:ascii="Arial" w:eastAsia="Times New Roman" w:hAnsi="Arial" w:cs="Arial"/>
-                <w:i/>
-                <w:iCs/>
-                <w:color w:val="000000"/>
-                <w:sz w:val="16"/>
-                <w:szCs w:val="16"/>
-                <w:lang w:eastAsia="en-CA"/>
-              </w:rPr>
-              <w:t>=1</w:t>
-            </w:r>
-          </w:p>
-        </w:tc>
-        <w:tc>
-          <w:tcPr>
-            <w:tcW w:w="0" w:type="auto"/>
-            <w:tcBorders>
-              <w:top w:val="single" w:sz="8" w:space="0" w:color="000000"/>
-              <w:left w:val="single" w:sz="8" w:space="0" w:color="000000"/>
-              <w:bottom w:val="single" w:sz="8" w:space="0" w:color="000000"/>
-              <w:right w:val="single" w:sz="8" w:space="0" w:color="000000"/>
-            </w:tcBorders>
-            <w:tcMar>
-              <w:top w:w="100" w:type="dxa"/>
-              <w:left w:w="100" w:type="dxa"/>
-              <w:bottom w:w="100" w:type="dxa"/>
-              <w:right w:w="100" w:type="dxa"/>
-            </w:tcMar>
-            <w:hideMark/>
-          </w:tcPr>
-          <w:p>
-            <w:pPr>
-              <w:spacing w:after="0" w:line="240" w:lineRule="auto"/>
-              <w:rPr>
-                <w:rFonts w:ascii="Times New Roman" w:eastAsia="Times New Roman" w:hAnsi="Times New Roman" w:cs="Times New Roman"/>
-                <w:sz w:val="24"/>
-                <w:szCs w:val="24"/>
-                <w:lang w:eastAsia="en-CA"/>
-              </w:rPr>
-            </w:pPr>
-            <w:r>
-              <w:rPr>
-                <w:rFonts w:ascii="Arial" w:eastAsia="Times New Roman" w:hAnsi="Arial" w:cs="Arial"/>
-                <w:color w:val="000000"/>
-                <w:sz w:val="16"/>
-                <w:szCs w:val="16"/>
-                <w:lang w:eastAsia="en-CA"/>
-              </w:rPr>
-              <w:t>1.000</w:t>
-            </w:r>
-          </w:p>
-        </w:tc>
-        <w:tc>
-          <w:tcPr>
-            <w:tcW w:w="0" w:type="auto"/>
-            <w:tcBorders>
-              <w:top w:val="single" w:sz="8" w:space="0" w:color="000000"/>
-              <w:left w:val="single" w:sz="8" w:space="0" w:color="000000"/>
-              <w:bottom w:val="single" w:sz="8" w:space="0" w:color="000000"/>
-              <w:right w:val="single" w:sz="8" w:space="0" w:color="000000"/>
-            </w:tcBorders>
-            <w:tcMar>
-              <w:top w:w="100" w:type="dxa"/>
-              <w:left w:w="100" w:type="dxa"/>
-              <w:bottom w:w="100" w:type="dxa"/>
-              <w:right w:w="100" w:type="dxa"/>
-            </w:tcMar>
-            <w:hideMark/>
-          </w:tcPr>
-          <w:p>
-            <w:pPr>
-              <w:spacing w:after="0" w:line="240" w:lineRule="auto"/>
-              <w:rPr>
-                <w:rFonts w:ascii="Times New Roman" w:eastAsia="Times New Roman" w:hAnsi="Times New Roman" w:cs="Times New Roman"/>
-                <w:sz w:val="24"/>
-                <w:szCs w:val="24"/>
-                <w:lang w:eastAsia="en-CA"/>
-              </w:rPr>
-            </w:pPr>
-            <w:r>
-              <w:rPr>
-                <w:rFonts w:ascii="Arial" w:eastAsia="Times New Roman" w:hAnsi="Arial" w:cs="Arial"/>
-                <w:color w:val="000000"/>
-                <w:sz w:val="16"/>
-                <w:szCs w:val="16"/>
-                <w:lang w:eastAsia="en-CA"/>
-              </w:rPr>
-              <w:t>0.497</w:t>
-            </w:r>
-          </w:p>
-        </w:tc>
-        <w:tc>
-          <w:tcPr>
-            <w:tcW w:w="0" w:type="auto"/>
-            <w:tcBorders>
-              <w:top w:val="single" w:sz="8" w:space="0" w:color="000000"/>
-              <w:left w:val="single" w:sz="8" w:space="0" w:color="000000"/>
-              <w:bottom w:val="single" w:sz="8" w:space="0" w:color="000000"/>
-              <w:right w:val="single" w:sz="8" w:space="0" w:color="000000"/>
-            </w:tcBorders>
-            <w:tcMar>
-              <w:top w:w="100" w:type="dxa"/>
-              <w:left w:w="100" w:type="dxa"/>
-              <w:bottom w:w="100" w:type="dxa"/>
-              <w:right w:w="100" w:type="dxa"/>
-            </w:tcMar>
-            <w:hideMark/>
-          </w:tcPr>
-          <w:p>
-            <w:pPr>
-              <w:spacing w:after="0" w:line="240" w:lineRule="auto"/>
-              <w:rPr>
-                <w:rFonts w:ascii="Times New Roman" w:eastAsia="Times New Roman" w:hAnsi="Times New Roman" w:cs="Times New Roman"/>
-                <w:sz w:val="24"/>
-                <w:szCs w:val="24"/>
-                <w:lang w:eastAsia="en-CA"/>
-              </w:rPr>
-            </w:pPr>
-            <w:r>
-              <w:rPr>
-                <w:rFonts w:ascii="Arial" w:eastAsia="Times New Roman" w:hAnsi="Arial" w:cs="Arial"/>
-                <w:color w:val="000000"/>
-                <w:sz w:val="16"/>
-                <w:szCs w:val="16"/>
-                <w:lang w:eastAsia="en-CA"/>
-              </w:rPr>
-              <w:t>2083.9</w:t>
-            </w:r>
-          </w:p>
-        </w:tc>
-      </w:tr>
-      <w:tr>
-        <w:trPr>
-          <w:trHeight w:val="506"/>
-        </w:trPr>
-        <w:tc>
-          <w:tcPr>
-            <w:tcW w:w="0" w:type="auto"/>
-            <w:tcBorders>
-              <w:top w:val="single" w:sz="8" w:space="0" w:color="000000"/>
-              <w:left w:val="single" w:sz="8" w:space="0" w:color="000000"/>
-              <w:bottom w:val="single" w:sz="8" w:space="0" w:color="000000"/>
-              <w:right w:val="single" w:sz="8" w:space="0" w:color="000000"/>
-            </w:tcBorders>
-            <w:tcMar>
-              <w:top w:w="100" w:type="dxa"/>
-              <w:left w:w="100" w:type="dxa"/>
-              <w:bottom w:w="100" w:type="dxa"/>
-              <w:right w:w="100" w:type="dxa"/>
-            </w:tcMar>
-            <w:hideMark/>
-          </w:tcPr>
-          <w:p>
-            <w:pPr>
-              <w:spacing w:after="0" w:line="240" w:lineRule="auto"/>
-              <w:rPr>
-                <w:rFonts w:ascii="Times New Roman" w:eastAsia="Times New Roman" w:hAnsi="Times New Roman" w:cs="Times New Roman"/>
-                <w:sz w:val="24"/>
-                <w:szCs w:val="24"/>
-                <w:lang w:eastAsia="en-CA"/>
-              </w:rPr>
-            </w:pPr>
-            <w:r>
-              <w:rPr>
-                <w:rFonts w:ascii="Arial" w:eastAsia="Times New Roman" w:hAnsi="Arial" w:cs="Arial"/>
-                <w:color w:val="000000"/>
-                <w:sz w:val="16"/>
-                <w:szCs w:val="16"/>
-                <w:lang w:eastAsia="en-CA"/>
-              </w:rPr>
-              <w:t>k-Nearest Neighbors Regression</w:t>
-            </w:r>
-          </w:p>
-        </w:tc>
-        <w:tc>
-          <w:tcPr>
-            <w:tcW w:w="0" w:type="auto"/>
-            <w:tcBorders>
-              <w:top w:val="single" w:sz="8" w:space="0" w:color="000000"/>
-              <w:left w:val="single" w:sz="8" w:space="0" w:color="000000"/>
-              <w:bottom w:val="single" w:sz="8" w:space="0" w:color="000000"/>
-              <w:right w:val="single" w:sz="8" w:space="0" w:color="000000"/>
-            </w:tcBorders>
-            <w:tcMar>
-              <w:top w:w="100" w:type="dxa"/>
-              <w:left w:w="100" w:type="dxa"/>
-              <w:bottom w:w="100" w:type="dxa"/>
-              <w:right w:w="100" w:type="dxa"/>
-            </w:tcMar>
-            <w:hideMark/>
-          </w:tcPr>
-          <w:p>
-            <w:pPr>
-              <w:spacing w:after="0" w:line="240" w:lineRule="auto"/>
-              <w:rPr>
-                <w:rFonts w:ascii="Times New Roman" w:eastAsia="Times New Roman" w:hAnsi="Times New Roman" w:cs="Times New Roman"/>
-                <w:sz w:val="24"/>
-                <w:szCs w:val="24"/>
-                <w:lang w:eastAsia="en-CA"/>
-              </w:rPr>
-            </w:pPr>
-            <w:proofErr w:type="spellStart"/>
-            <w:r>
-              <w:rPr>
-                <w:rFonts w:ascii="Arial" w:eastAsia="Times New Roman" w:hAnsi="Arial" w:cs="Arial"/>
-                <w:i/>
-                <w:iCs/>
-                <w:color w:val="000000"/>
-                <w:sz w:val="16"/>
-                <w:szCs w:val="16"/>
-                <w:lang w:eastAsia="en-CA"/>
-              </w:rPr>
-              <w:t>n_neighbors</w:t>
-            </w:r>
-            <w:proofErr w:type="spellEnd"/>
-            <w:r>
-              <w:rPr>
-                <w:rFonts w:ascii="Arial" w:eastAsia="Times New Roman" w:hAnsi="Arial" w:cs="Arial"/>
-                <w:i/>
-                <w:iCs/>
-                <w:color w:val="000000"/>
-                <w:sz w:val="16"/>
-                <w:szCs w:val="16"/>
-                <w:lang w:eastAsia="en-CA"/>
-              </w:rPr>
-              <w:t>=5</w:t>
-            </w:r>
-          </w:p>
-        </w:tc>
-        <w:tc>
-          <w:tcPr>
-            <w:tcW w:w="0" w:type="auto"/>
-            <w:tcBorders>
-              <w:top w:val="single" w:sz="8" w:space="0" w:color="000000"/>
-              <w:left w:val="single" w:sz="8" w:space="0" w:color="000000"/>
-              <w:bottom w:val="single" w:sz="8" w:space="0" w:color="000000"/>
-              <w:right w:val="single" w:sz="8" w:space="0" w:color="000000"/>
-            </w:tcBorders>
-            <w:tcMar>
-              <w:top w:w="100" w:type="dxa"/>
-              <w:left w:w="100" w:type="dxa"/>
-              <w:bottom w:w="100" w:type="dxa"/>
-              <w:right w:w="100" w:type="dxa"/>
-            </w:tcMar>
-            <w:hideMark/>
-          </w:tcPr>
-          <w:p>
-            <w:pPr>
-              <w:spacing w:after="0" w:line="240" w:lineRule="auto"/>
-              <w:rPr>
-                <w:rFonts w:ascii="Times New Roman" w:eastAsia="Times New Roman" w:hAnsi="Times New Roman" w:cs="Times New Roman"/>
-                <w:sz w:val="24"/>
-                <w:szCs w:val="24"/>
-                <w:lang w:eastAsia="en-CA"/>
-              </w:rPr>
-            </w:pPr>
-            <w:r>
-              <w:rPr>
-                <w:rFonts w:ascii="Arial" w:eastAsia="Times New Roman" w:hAnsi="Arial" w:cs="Arial"/>
-                <w:color w:val="000000"/>
-                <w:sz w:val="16"/>
-                <w:szCs w:val="16"/>
-                <w:lang w:eastAsia="en-CA"/>
-              </w:rPr>
-              <w:t>0.410</w:t>
-            </w:r>
-          </w:p>
-        </w:tc>
-        <w:tc>
-          <w:tcPr>
-            <w:tcW w:w="0" w:type="auto"/>
-            <w:tcBorders>
-              <w:top w:val="single" w:sz="8" w:space="0" w:color="000000"/>
-              <w:left w:val="single" w:sz="8" w:space="0" w:color="000000"/>
-              <w:bottom w:val="single" w:sz="8" w:space="0" w:color="000000"/>
-              <w:right w:val="single" w:sz="8" w:space="0" w:color="000000"/>
-            </w:tcBorders>
-            <w:tcMar>
-              <w:top w:w="100" w:type="dxa"/>
-              <w:left w:w="100" w:type="dxa"/>
-              <w:bottom w:w="100" w:type="dxa"/>
-              <w:right w:w="100" w:type="dxa"/>
-            </w:tcMar>
-            <w:hideMark/>
-          </w:tcPr>
-          <w:p>
-            <w:pPr>
-              <w:spacing w:after="0" w:line="240" w:lineRule="auto"/>
-              <w:rPr>
-                <w:rFonts w:ascii="Times New Roman" w:eastAsia="Times New Roman" w:hAnsi="Times New Roman" w:cs="Times New Roman"/>
-                <w:sz w:val="24"/>
-                <w:szCs w:val="24"/>
-                <w:lang w:eastAsia="en-CA"/>
-              </w:rPr>
-            </w:pPr>
-            <w:r>
-              <w:rPr>
-                <w:rFonts w:ascii="Arial" w:eastAsia="Times New Roman" w:hAnsi="Arial" w:cs="Arial"/>
-                <w:color w:val="000000"/>
-                <w:sz w:val="16"/>
-                <w:szCs w:val="16"/>
-                <w:lang w:eastAsia="en-CA"/>
-              </w:rPr>
-              <w:t>0.122</w:t>
-            </w:r>
-          </w:p>
-        </w:tc>
-        <w:tc>
-          <w:tcPr>
-            <w:tcW w:w="0" w:type="auto"/>
-            <w:tcBorders>
-              <w:top w:val="single" w:sz="8" w:space="0" w:color="000000"/>
-              <w:left w:val="single" w:sz="8" w:space="0" w:color="000000"/>
-              <w:bottom w:val="single" w:sz="8" w:space="0" w:color="000000"/>
-              <w:right w:val="single" w:sz="8" w:space="0" w:color="000000"/>
-            </w:tcBorders>
-            <w:tcMar>
-              <w:top w:w="100" w:type="dxa"/>
-              <w:left w:w="100" w:type="dxa"/>
-              <w:bottom w:w="100" w:type="dxa"/>
-              <w:right w:w="100" w:type="dxa"/>
-            </w:tcMar>
-            <w:hideMark/>
-          </w:tcPr>
-          <w:p>
-            <w:pPr>
-              <w:spacing w:after="0" w:line="240" w:lineRule="auto"/>
-              <w:rPr>
-                <w:rFonts w:ascii="Times New Roman" w:eastAsia="Times New Roman" w:hAnsi="Times New Roman" w:cs="Times New Roman"/>
-                <w:sz w:val="24"/>
-                <w:szCs w:val="24"/>
-                <w:lang w:eastAsia="en-CA"/>
-              </w:rPr>
-            </w:pPr>
-            <w:r>
-              <w:rPr>
-                <w:rFonts w:ascii="Arial" w:eastAsia="Times New Roman" w:hAnsi="Arial" w:cs="Arial"/>
-                <w:color w:val="000000"/>
-                <w:sz w:val="16"/>
-                <w:szCs w:val="16"/>
-                <w:lang w:eastAsia="en-CA"/>
-              </w:rPr>
-              <w:t>2752.7</w:t>
-            </w:r>
-          </w:p>
-        </w:tc>
-      </w:tr>
-    </w:tbl>
-    <w:p>
-      <w:pPr>
-        <w:spacing w:after="0" w:line="240" w:lineRule="auto"/>
-        <w:jc w:val="both"/>
-        <w:rPr>
-          <w:rFonts w:ascii="Times New Roman" w:eastAsia="Times New Roman" w:hAnsi="Times New Roman" w:cs="Times New Roman"/>
-          <w:sz w:val="24"/>
-          <w:szCs w:val="24"/>
-          <w:lang w:eastAsia="en-CA"/>
-        </w:rPr>
-      </w:pPr>
-      <w:r>
-        <w:rPr>
-          <w:rFonts w:ascii="Arial" w:eastAsia="Times New Roman" w:hAnsi="Arial" w:cs="Arial"/>
-          <w:color w:val="000000"/>
-          <w:lang w:eastAsia="en-CA"/>
-        </w:rPr>
-        <w:t> </w:t>
-      </w:r>
-    </w:p>
-    <w:p>
-      <w:pPr>
-        <w:pStyle w:val="NormalWeb"/>
-        <w:spacing w:after="0"/>
-        <w:jc w:val="both"/>
-        <w:rPr>
-          <w:rFonts w:ascii="Tw Cen MT" w:hAnsi="Tw Cen MT"/>
-        </w:rPr>
-      </w:pPr>
-      <w:r>
-        <w:rPr>
-          <w:rFonts w:ascii="Tw Cen MT" w:hAnsi="Tw Cen MT"/>
-        </w:rPr>
-        <w:t xml:space="preserve">Running a 5-fold cross-validation on the best regressor (Random Forest), a </w:t>
-      </w:r>
-      <w:proofErr w:type="spellStart"/>
-      <w:r>
-        <w:rPr>
-          <w:rFonts w:ascii="Tw Cen MT" w:hAnsi="Tw Cen MT"/>
-        </w:rPr>
-        <w:t>max_depth</w:t>
-      </w:r>
-      <w:proofErr w:type="spellEnd"/>
-      <w:r>
-        <w:rPr>
-          <w:rFonts w:ascii="Tw Cen MT" w:hAnsi="Tw Cen MT"/>
-        </w:rPr>
-        <w:t xml:space="preserve"> of 30 and </w:t>
-      </w:r>
-      <w:proofErr w:type="spellStart"/>
-      <w:r>
-        <w:rPr>
-          <w:rFonts w:ascii="Tw Cen MT" w:hAnsi="Tw Cen MT"/>
-        </w:rPr>
-        <w:t>n_estimators</w:t>
-      </w:r>
-      <w:proofErr w:type="spellEnd"/>
-      <w:r>
-        <w:rPr>
-          <w:rFonts w:ascii="Tw Cen MT" w:hAnsi="Tw Cen MT"/>
-        </w:rPr>
-        <w:t xml:space="preserve"> of 150 were discovered to be optimal, giving 0.960 for train score data, and 0.745 for test score data and 1478.4 for RMSE.</w:t>
-      </w:r>
-      <w:r>
-        <w:rPr>
-          <w:rFonts w:ascii="Tw Cen MT" w:hAnsi="Tw Cen MT"/>
-        </w:rPr>
-        <w:t xml:space="preserve"> </w:t>
-      </w:r>
-    </w:p>
-    <w:p>
-      <w:pPr>
-        <w:pStyle w:val="NormalWeb"/>
-        <w:spacing w:after="0"/>
-        <w:jc w:val="both"/>
-        <w:rPr>
-          <w:rFonts w:ascii="Tw Cen MT" w:hAnsi="Tw Cen MT"/>
-        </w:rPr>
-      </w:pPr>
+        <w:t xml:space="preserve">We could have run a </w:t>
+      </w:r>
+      <w:r>
+        <w:rPr>
+          <w:rFonts w:ascii="Tw Cen MT" w:hAnsi="Tw Cen MT"/>
+        </w:rPr>
+        <w:t xml:space="preserve">5-fold cross-validation </w:t>
+      </w:r>
+      <w:r>
+        <w:rPr>
+          <w:rFonts w:ascii="Tw Cen MT" w:hAnsi="Tw Cen MT"/>
+        </w:rPr>
+        <w:t xml:space="preserve">on the best model, but our fit was so close to 100% that the model was accepted as is. </w:t>
+      </w:r>
       <w:r>
         <w:rPr>
           <w:noProof/>
@@ -7066,7 +6228,7 @@
         <mc:AlternateContent>
           <mc:Choice Requires="wpg">
             <w:drawing>
-              <wp:anchor distT="0" distB="0" distL="114300" distR="114300" simplePos="0" relativeHeight="251679744" behindDoc="0" locked="0" layoutInCell="1" allowOverlap="1" wp14:anchorId="076CD788" wp14:editId="27573BAD">
+              <wp:anchor distT="0" distB="0" distL="114300" distR="114300" simplePos="0" relativeHeight="251677696" behindDoc="0" locked="0" layoutInCell="1" allowOverlap="1" wp14:anchorId="076CD788" wp14:editId="7E024F97">
                 <wp:simplePos x="0" y="0"/>
                 <wp:positionH relativeFrom="margin">
                   <wp:align>center</wp:align>
@@ -7090,7 +6252,7 @@
                       <wpg:grpSpPr>
                         <a:xfrm>
                           <a:off x="0" y="0"/>
-                          <a:ext cx="4751070" cy="4057650"/>
+                          <a:ext cx="4751071" cy="4057650"/>
                           <a:chOff x="0" y="0"/>
                           <a:chExt cx="5943600" cy="5076825"/>
                         </a:xfrm>
@@ -7103,7 +6265,7 @@
                           </pic:cNvPicPr>
                         </pic:nvPicPr>
                         <pic:blipFill>
-                          <a:blip r:embed="rId24">
+                          <a:blip r:embed="rId30">
                             <a:extLst>
                               <a:ext uri="{28A0092B-C50C-407E-A947-70E740481C1C}">
                                 <a14:useLocalDpi xmlns:a14="http://schemas.microsoft.com/office/drawing/2010/main" val="0"/>
@@ -7163,24 +6325,14 @@
                               <w:r>
                                 <w:t xml:space="preserve">Figure </w:t>
                               </w:r>
-                              <w:r>
-                                <w:fldChar w:fldCharType="begin"/>
-                              </w:r>
-                              <w:r>
-                                <w:instrText xml:space="preserve"> SEQ Figure \* ARABIC </w:instrText>
-                              </w:r>
-                              <w:r>
-                                <w:fldChar w:fldCharType="separate"/>
-                              </w:r>
-                              <w:r>
-                                <w:rPr>
-                                  <w:noProof/>
-                                </w:rPr>
-                                <w:t>9</w:t>
-                              </w:r>
-                              <w:r>
-                                <w:fldChar w:fldCharType="end"/>
-                              </w:r>
+                              <w:fldSimple w:instr=" SEQ Figure \* ARABIC ">
+                                <w:r>
+                                  <w:rPr>
+                                    <w:noProof/>
+                                  </w:rPr>
+                                  <w:t>9</w:t>
+                                </w:r>
+                              </w:fldSimple>
                               <w:r>
                                 <w:t xml:space="preserve">: </w:t>
                               </w:r>
@@ -7211,10 +6363,10 @@
           </mc:Choice>
           <mc:Fallback>
             <w:pict>
-              <v:group w14:anchorId="076CD788" id="Group 27" o:spid="_x0000_s1041" style="position:absolute;left:0;text-align:left;margin-left:0;margin-top:64.2pt;width:374.1pt;height:319.5pt;z-index:251679744;mso-position-horizontal:center;mso-position-horizontal-relative:margin;mso-width-relative:margin;mso-height-relative:margin" coordsize="59436,50768" o:gfxdata="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">
+              <v:group w14:anchorId="076CD788" id="Group 27" o:spid="_x0000_s1041" style="position:absolute;left:0;text-align:left;margin-left:0;margin-top:64.2pt;width:374.1pt;height:319.5pt;z-index:251677696;mso-position-horizontal:center;mso-position-horizontal-relative:margin;mso-width-relative:margin;mso-height-relative:margin" coordsize="59436,50768" o:gfxdata="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